<commit_message>
tried to js :(
</commit_message>
<xml_diff>
--- a/Website-Main/Output/new_safety_manual.docx
+++ b/Website-Main/Output/new_safety_manual.docx
@@ -9,7 +9,7 @@
           <w:noProof/>
           <w:lang w:eastAsia="zh-TW"/>
         </w:rPr>
-        <w:pict w14:anchorId="1CB27180">
+        <w:pict w14:anchorId="6E8CF3A0">
           <v:rect id="_x0000_s2051" style="position:absolute;margin-left:0;margin-top:0;width:612pt;height:11in;z-index:-251658752;mso-width-percent:1000;mso-height-percent:1000;mso-position-horizontal:center;mso-position-horizontal-relative:page;mso-position-vertical:center;mso-position-vertical-relative:page;mso-width-percent:1000;mso-height-percent:1000" o:allowincell="f" stroked="f">
             <v:textbox style="mso-next-textbox:#_x0000_s2051">
               <w:txbxContent>
@@ -181,7 +181,7 @@
       <w:r>
         <w:fldChar w:fldCharType="separate"/>
       </w:r>
-      <w:hyperlink w:anchor="_Toc115640073" w:history="1">
+      <w:hyperlink w:anchor="_Toc115707403" w:history="1">
         <w:r>
           <w:rPr>
             <w:rStyle w:val="Hyperlink"/>
@@ -209,7 +209,7 @@
             <w:noProof/>
             <w:webHidden/>
           </w:rPr>
-          <w:instrText xml:space="preserve"> PAGEREF _Toc115640073 \h </w:instrText>
+          <w:instrText xml:space="preserve"> PAGEREF _Toc115707403 \h </w:instrText>
         </w:r>
         <w:r>
           <w:rPr>
@@ -251,7 +251,7 @@
           <w:noProof/>
         </w:rPr>
       </w:pPr>
-      <w:hyperlink w:anchor="_Toc115640074" w:history="1">
+      <w:hyperlink w:anchor="_Toc115707404" w:history="1">
         <w:r>
           <w:rPr>
             <w:rStyle w:val="Hyperlink"/>
@@ -279,7 +279,7 @@
             <w:noProof/>
             <w:webHidden/>
           </w:rPr>
-          <w:instrText xml:space="preserve"> PAGEREF _Toc115640074 \h </w:instrText>
+          <w:instrText xml:space="preserve"> PAGEREF _Toc115707404 \h </w:instrText>
         </w:r>
         <w:r>
           <w:rPr>
@@ -321,7 +321,7 @@
           <w:noProof/>
         </w:rPr>
       </w:pPr>
-      <w:hyperlink w:anchor="_Toc115640075" w:history="1">
+      <w:hyperlink w:anchor="_Toc115707405" w:history="1">
         <w:r>
           <w:rPr>
             <w:rStyle w:val="Hyperlink"/>
@@ -349,7 +349,7 @@
             <w:noProof/>
             <w:webHidden/>
           </w:rPr>
-          <w:instrText xml:space="preserve"> PAGEREF _Toc115640075 \h </w:instrText>
+          <w:instrText xml:space="preserve"> PAGEREF _Toc115707405 \h </w:instrText>
         </w:r>
         <w:r>
           <w:rPr>
@@ -391,7 +391,7 @@
           <w:noProof/>
         </w:rPr>
       </w:pPr>
-      <w:hyperlink w:anchor="_Toc115640076" w:history="1">
+      <w:hyperlink w:anchor="_Toc115707406" w:history="1">
         <w:r>
           <w:rPr>
             <w:rStyle w:val="Hyperlink"/>
@@ -419,7 +419,7 @@
             <w:noProof/>
             <w:webHidden/>
           </w:rPr>
-          <w:instrText xml:space="preserve"> PAGEREF _Toc115640076 \h </w:instrText>
+          <w:instrText xml:space="preserve"> PAGEREF _Toc115707406 \h </w:instrText>
         </w:r>
         <w:r>
           <w:rPr>
@@ -461,7 +461,7 @@
           <w:noProof/>
         </w:rPr>
       </w:pPr>
-      <w:hyperlink w:anchor="_Toc115640077" w:history="1">
+      <w:hyperlink w:anchor="_Toc115707407" w:history="1">
         <w:r>
           <w:rPr>
             <w:rStyle w:val="Hyperlink"/>
@@ -489,7 +489,7 @@
             <w:noProof/>
             <w:webHidden/>
           </w:rPr>
-          <w:instrText xml:space="preserve"> PAGEREF _Toc115640077 \h </w:instrText>
+          <w:instrText xml:space="preserve"> PAGEREF _Toc115707407 \h </w:instrText>
         </w:r>
         <w:r>
           <w:rPr>
@@ -531,7 +531,7 @@
           <w:noProof/>
         </w:rPr>
       </w:pPr>
-      <w:hyperlink w:anchor="_Toc115640078" w:history="1">
+      <w:hyperlink w:anchor="_Toc115707408" w:history="1">
         <w:r>
           <w:rPr>
             <w:rStyle w:val="Hyperlink"/>
@@ -559,7 +559,7 @@
             <w:noProof/>
             <w:webHidden/>
           </w:rPr>
-          <w:instrText xml:space="preserve"> PAGEREF _Toc115640078 \h </w:instrText>
+          <w:instrText xml:space="preserve"> PAGEREF _Toc115707408 \h </w:instrText>
         </w:r>
         <w:r>
           <w:rPr>
@@ -601,7 +601,7 @@
           <w:noProof/>
         </w:rPr>
       </w:pPr>
-      <w:hyperlink w:anchor="_Toc115640079" w:history="1">
+      <w:hyperlink w:anchor="_Toc115707409" w:history="1">
         <w:r>
           <w:rPr>
             <w:rStyle w:val="Hyperlink"/>
@@ -629,7 +629,7 @@
             <w:noProof/>
             <w:webHidden/>
           </w:rPr>
-          <w:instrText xml:space="preserve"> PAGEREF _Toc115640079 \h </w:instrText>
+          <w:instrText xml:space="preserve"> PAGEREF _Toc115707409 \h </w:instrText>
         </w:r>
         <w:r>
           <w:rPr>
@@ -671,7 +671,7 @@
           <w:noProof/>
         </w:rPr>
       </w:pPr>
-      <w:hyperlink w:anchor="_Toc115640080" w:history="1">
+      <w:hyperlink w:anchor="_Toc115707410" w:history="1">
         <w:r>
           <w:rPr>
             <w:rStyle w:val="Hyperlink"/>
@@ -699,7 +699,7 @@
             <w:noProof/>
             <w:webHidden/>
           </w:rPr>
-          <w:instrText xml:space="preserve"> PAGEREF _Toc115640080 \h </w:instrText>
+          <w:instrText xml:space="preserve"> PAGEREF _Toc115707410 \h </w:instrText>
         </w:r>
         <w:r>
           <w:rPr>
@@ -741,7 +741,7 @@
           <w:noProof/>
         </w:rPr>
       </w:pPr>
-      <w:hyperlink w:anchor="_Toc115640081" w:history="1">
+      <w:hyperlink w:anchor="_Toc115707411" w:history="1">
         <w:r>
           <w:rPr>
             <w:rStyle w:val="Hyperlink"/>
@@ -769,7 +769,7 @@
             <w:noProof/>
             <w:webHidden/>
           </w:rPr>
-          <w:instrText xml:space="preserve"> PAGEREF _Toc115640081 \h </w:instrText>
+          <w:instrText xml:space="preserve"> PAGEREF _Toc115707411 \h </w:instrText>
         </w:r>
         <w:r>
           <w:rPr>
@@ -811,7 +811,7 @@
           <w:noProof/>
         </w:rPr>
       </w:pPr>
-      <w:hyperlink w:anchor="_Toc115640082" w:history="1">
+      <w:hyperlink w:anchor="_Toc115707412" w:history="1">
         <w:r>
           <w:rPr>
             <w:rStyle w:val="Hyperlink"/>
@@ -839,7 +839,7 @@
             <w:noProof/>
             <w:webHidden/>
           </w:rPr>
-          <w:instrText xml:space="preserve"> PAGEREF _Toc115640082 \h </w:instrText>
+          <w:instrText xml:space="preserve"> PAGEREF _Toc115707412 \h </w:instrText>
         </w:r>
         <w:r>
           <w:rPr>
@@ -881,7 +881,7 @@
           <w:noProof/>
         </w:rPr>
       </w:pPr>
-      <w:hyperlink w:anchor="_Toc115640083" w:history="1">
+      <w:hyperlink w:anchor="_Toc115707413" w:history="1">
         <w:r>
           <w:rPr>
             <w:rStyle w:val="Hyperlink"/>
@@ -909,7 +909,7 @@
             <w:noProof/>
             <w:webHidden/>
           </w:rPr>
-          <w:instrText xml:space="preserve"> PAGEREF _Toc115640083 \h </w:instrText>
+          <w:instrText xml:space="preserve"> PAGEREF _Toc115707413 \h </w:instrText>
         </w:r>
         <w:r>
           <w:rPr>
@@ -951,7 +951,7 @@
           <w:noProof/>
         </w:rPr>
       </w:pPr>
-      <w:hyperlink w:anchor="_Toc115640084" w:history="1">
+      <w:hyperlink w:anchor="_Toc115707414" w:history="1">
         <w:r>
           <w:rPr>
             <w:rStyle w:val="Hyperlink"/>
@@ -979,7 +979,7 @@
             <w:noProof/>
             <w:webHidden/>
           </w:rPr>
-          <w:instrText xml:space="preserve"> PAGEREF _Toc115640084 \h </w:instrText>
+          <w:instrText xml:space="preserve"> PAGEREF _Toc115707414 \h </w:instrText>
         </w:r>
         <w:r>
           <w:rPr>
@@ -1021,7 +1021,7 @@
           <w:noProof/>
         </w:rPr>
       </w:pPr>
-      <w:hyperlink w:anchor="_Toc115640085" w:history="1">
+      <w:hyperlink w:anchor="_Toc115707415" w:history="1">
         <w:r>
           <w:rPr>
             <w:rStyle w:val="Hyperlink"/>
@@ -1049,7 +1049,7 @@
             <w:noProof/>
             <w:webHidden/>
           </w:rPr>
-          <w:instrText xml:space="preserve"> PAGEREF _Toc115640085 \h </w:instrText>
+          <w:instrText xml:space="preserve"> PAGEREF _Toc115707415 \h </w:instrText>
         </w:r>
         <w:r>
           <w:rPr>
@@ -1091,7 +1091,7 @@
           <w:noProof/>
         </w:rPr>
       </w:pPr>
-      <w:hyperlink w:anchor="_Toc115640086" w:history="1">
+      <w:hyperlink w:anchor="_Toc115707416" w:history="1">
         <w:r>
           <w:rPr>
             <w:rStyle w:val="Hyperlink"/>
@@ -1119,7 +1119,7 @@
             <w:noProof/>
             <w:webHidden/>
           </w:rPr>
-          <w:instrText xml:space="preserve"> PAGEREF _Toc115640086 \h </w:instrText>
+          <w:instrText xml:space="preserve"> PAGEREF _Toc115707416 \h </w:instrText>
         </w:r>
         <w:r>
           <w:rPr>
@@ -1161,7 +1161,7 @@
           <w:noProof/>
         </w:rPr>
       </w:pPr>
-      <w:hyperlink w:anchor="_Toc115640087" w:history="1">
+      <w:hyperlink w:anchor="_Toc115707417" w:history="1">
         <w:r>
           <w:rPr>
             <w:rStyle w:val="Hyperlink"/>
@@ -1189,7 +1189,7 @@
             <w:noProof/>
             <w:webHidden/>
           </w:rPr>
-          <w:instrText xml:space="preserve"> PAGEREF _Toc115640087 \h </w:instrText>
+          <w:instrText xml:space="preserve"> PAGEREF _Toc115707417 \h </w:instrText>
         </w:r>
         <w:r>
           <w:rPr>
@@ -1231,7 +1231,7 @@
           <w:noProof/>
         </w:rPr>
       </w:pPr>
-      <w:hyperlink w:anchor="_Toc115640088" w:history="1">
+      <w:hyperlink w:anchor="_Toc115707418" w:history="1">
         <w:r>
           <w:rPr>
             <w:rStyle w:val="Hyperlink"/>
@@ -1259,7 +1259,7 @@
             <w:noProof/>
             <w:webHidden/>
           </w:rPr>
-          <w:instrText xml:space="preserve"> PAGEREF _Toc115640088 \h </w:instrText>
+          <w:instrText xml:space="preserve"> PAGEREF _Toc115707418 \h </w:instrText>
         </w:r>
         <w:r>
           <w:rPr>
@@ -1301,7 +1301,7 @@
           <w:noProof/>
         </w:rPr>
       </w:pPr>
-      <w:hyperlink w:anchor="_Toc115640089" w:history="1">
+      <w:hyperlink w:anchor="_Toc115707419" w:history="1">
         <w:r>
           <w:rPr>
             <w:rStyle w:val="Hyperlink"/>
@@ -1329,7 +1329,7 @@
             <w:noProof/>
             <w:webHidden/>
           </w:rPr>
-          <w:instrText xml:space="preserve"> PAGEREF _Toc115640089 \h </w:instrText>
+          <w:instrText xml:space="preserve"> PAGEREF _Toc115707419 \h </w:instrText>
         </w:r>
         <w:r>
           <w:rPr>
@@ -1371,7 +1371,7 @@
           <w:noProof/>
         </w:rPr>
       </w:pPr>
-      <w:hyperlink w:anchor="_Toc115640090" w:history="1">
+      <w:hyperlink w:anchor="_Toc115707420" w:history="1">
         <w:r>
           <w:rPr>
             <w:rStyle w:val="Hyperlink"/>
@@ -1399,7 +1399,7 @@
             <w:noProof/>
             <w:webHidden/>
           </w:rPr>
-          <w:instrText xml:space="preserve"> PAGEREF _Toc115640090 \h </w:instrText>
+          <w:instrText xml:space="preserve"> PAGEREF _Toc115707420 \h </w:instrText>
         </w:r>
         <w:r>
           <w:rPr>
@@ -1441,7 +1441,7 @@
           <w:noProof/>
         </w:rPr>
       </w:pPr>
-      <w:hyperlink w:anchor="_Toc115640091" w:history="1">
+      <w:hyperlink w:anchor="_Toc115707421" w:history="1">
         <w:r>
           <w:rPr>
             <w:rStyle w:val="Hyperlink"/>
@@ -1469,7 +1469,7 @@
             <w:noProof/>
             <w:webHidden/>
           </w:rPr>
-          <w:instrText xml:space="preserve"> PAGEREF _Toc115640091 \h </w:instrText>
+          <w:instrText xml:space="preserve"> PAGEREF _Toc115707421 \h </w:instrText>
         </w:r>
         <w:r>
           <w:rPr>
@@ -1511,7 +1511,7 @@
           <w:noProof/>
         </w:rPr>
       </w:pPr>
-      <w:hyperlink w:anchor="_Toc115640092" w:history="1">
+      <w:hyperlink w:anchor="_Toc115707422" w:history="1">
         <w:r>
           <w:rPr>
             <w:rStyle w:val="Hyperlink"/>
@@ -1539,7 +1539,7 @@
             <w:noProof/>
             <w:webHidden/>
           </w:rPr>
-          <w:instrText xml:space="preserve"> PAGEREF _Toc115640092 \h </w:instrText>
+          <w:instrText xml:space="preserve"> PAGEREF _Toc115707422 \h </w:instrText>
         </w:r>
         <w:r>
           <w:rPr>
@@ -1581,7 +1581,7 @@
           <w:noProof/>
         </w:rPr>
       </w:pPr>
-      <w:hyperlink w:anchor="_Toc115640093" w:history="1">
+      <w:hyperlink w:anchor="_Toc115707423" w:history="1">
         <w:r>
           <w:rPr>
             <w:rStyle w:val="Hyperlink"/>
@@ -1609,7 +1609,7 @@
             <w:noProof/>
             <w:webHidden/>
           </w:rPr>
-          <w:instrText xml:space="preserve"> PAGEREF _Toc115640093 \h </w:instrText>
+          <w:instrText xml:space="preserve"> PAGEREF _Toc115707423 \h </w:instrText>
         </w:r>
         <w:r>
           <w:rPr>
@@ -1706,7 +1706,7 @@
           <w:szCs w:val="24"/>
         </w:rPr>
       </w:pPr>
-      <w:bookmarkStart w:id="0" w:name="_Toc115640073"/>
+      <w:bookmarkStart w:id="0" w:name="_Toc115707403"/>
       <w:r>
         <w:rPr>
           <w:rFonts w:ascii="Arial" w:hAnsi="Arial" w:cs="Arial"/>
@@ -1729,7 +1729,7 @@
           <w:szCs w:val="22"/>
         </w:rPr>
       </w:pPr>
-      <w:bookmarkStart w:id="1" w:name="_Toc115640074"/>
+      <w:bookmarkStart w:id="1" w:name="_Toc115707404"/>
       <w:r>
         <w:rPr>
           <w:rFonts w:ascii="Arial" w:hAnsi="Arial" w:cs="Arial"/>
@@ -2126,7 +2126,7 @@
           <w:szCs w:val="22"/>
         </w:rPr>
       </w:pPr>
-      <w:bookmarkStart w:id="2" w:name="_Toc115640075"/>
+      <w:bookmarkStart w:id="2" w:name="_Toc115707405"/>
       <w:r>
         <w:rPr>
           <w:rFonts w:ascii="Arial" w:hAnsi="Arial" w:cs="Arial"/>
@@ -2872,7 +2872,7 @@
           <w:szCs w:val="22"/>
         </w:rPr>
       </w:pPr>
-      <w:bookmarkStart w:id="3" w:name="_Toc115640076"/>
+      <w:bookmarkStart w:id="3" w:name="_Toc115707406"/>
       <w:r>
         <w:rPr>
           <w:rFonts w:ascii="Arial" w:hAnsi="Arial" w:cs="Arial"/>
@@ -3170,7 +3170,7 @@
           <w:szCs w:val="22"/>
         </w:rPr>
       </w:pPr>
-      <w:bookmarkStart w:id="4" w:name="_Toc115640077"/>
+      <w:bookmarkStart w:id="4" w:name="_Toc115707407"/>
       <w:r>
         <w:rPr>
           <w:rFonts w:ascii="Arial" w:hAnsi="Arial" w:cs="Arial"/>
@@ -3531,7 +3531,7 @@
           <w:szCs w:val="22"/>
         </w:rPr>
       </w:pPr>
-      <w:bookmarkStart w:id="5" w:name="_Toc115640078"/>
+      <w:bookmarkStart w:id="5" w:name="_Toc115707408"/>
       <w:r>
         <w:rPr>
           <w:rFonts w:ascii="Arial" w:hAnsi="Arial" w:cs="Arial"/>
@@ -3849,7 +3849,7 @@
           <w:szCs w:val="22"/>
         </w:rPr>
       </w:pPr>
-      <w:bookmarkStart w:id="6" w:name="_Toc115640079"/>
+      <w:bookmarkStart w:id="6" w:name="_Toc115707409"/>
       <w:r>
         <w:rPr>
           <w:rFonts w:ascii="Arial" w:hAnsi="Arial" w:cs="Arial"/>
@@ -5141,7 +5141,7 @@
           <w:szCs w:val="22"/>
         </w:rPr>
       </w:pPr>
-      <w:bookmarkStart w:id="7" w:name="_Toc115640080"/>
+      <w:bookmarkStart w:id="7" w:name="_Toc115707410"/>
       <w:r>
         <w:rPr>
           <w:rFonts w:ascii="Arial" w:hAnsi="Arial" w:cs="Arial"/>
@@ -5505,7 +5505,7 @@
           <w:szCs w:val="22"/>
         </w:rPr>
       </w:pPr>
-      <w:bookmarkStart w:id="8" w:name="_Toc115640081"/>
+      <w:bookmarkStart w:id="8" w:name="_Toc115707411"/>
       <w:r>
         <w:rPr>
           <w:rFonts w:ascii="Arial" w:hAnsi="Arial" w:cs="Arial"/>
@@ -5917,7 +5917,7 @@
           <w:szCs w:val="22"/>
         </w:rPr>
       </w:pPr>
-      <w:bookmarkStart w:id="9" w:name="_Toc115640082"/>
+      <w:bookmarkStart w:id="9" w:name="_Toc115707412"/>
       <w:r>
         <w:rPr>
           <w:rFonts w:ascii="Arial" w:hAnsi="Arial" w:cs="Arial"/>
@@ -6641,7 +6641,7 @@
           <w:szCs w:val="22"/>
         </w:rPr>
       </w:pPr>
-      <w:bookmarkStart w:id="10" w:name="_Toc115640083"/>
+      <w:bookmarkStart w:id="10" w:name="_Toc115707413"/>
       <w:r>
         <w:rPr>
           <w:rFonts w:ascii="Arial" w:hAnsi="Arial" w:cs="Arial"/>
@@ -7257,7 +7257,7 @@
           <w:szCs w:val="24"/>
         </w:rPr>
       </w:pPr>
-      <w:bookmarkStart w:id="11" w:name="_Toc115640084"/>
+      <w:bookmarkStart w:id="11" w:name="_Toc115707414"/>
       <w:r>
         <w:rPr>
           <w:rFonts w:ascii="Arial" w:hAnsi="Arial" w:cs="Arial"/>
@@ -7308,7 +7308,7 @@
           <w:szCs w:val="22"/>
         </w:rPr>
       </w:pPr>
-      <w:bookmarkStart w:id="12" w:name="_Toc115640085"/>
+      <w:bookmarkStart w:id="12" w:name="_Toc115707415"/>
       <w:r>
         <w:rPr>
           <w:rFonts w:ascii="Arial" w:hAnsi="Arial" w:cs="Arial"/>
@@ -7887,7 +7887,7 @@
           <w:szCs w:val="22"/>
         </w:rPr>
       </w:pPr>
-      <w:bookmarkStart w:id="13" w:name="_Toc115640086"/>
+      <w:bookmarkStart w:id="13" w:name="_Toc115707416"/>
       <w:r>
         <w:rPr>
           <w:rFonts w:ascii="Arial" w:hAnsi="Arial" w:cs="Arial"/>
@@ -10615,7 +10615,7 @@
           <w:szCs w:val="22"/>
         </w:rPr>
       </w:pPr>
-      <w:bookmarkStart w:id="14" w:name="_Toc115640087"/>
+      <w:bookmarkStart w:id="14" w:name="_Toc115707417"/>
       <w:r>
         <w:rPr>
           <w:rFonts w:ascii="Arial" w:hAnsi="Arial" w:cs="Arial"/>
@@ -14443,7 +14443,7 @@
         </w:rPr>
       </w:pPr>
       <w:bookmarkStart w:id="15" w:name="NewEmployeeContractorOrientationForm"/>
-      <w:bookmarkStart w:id="16" w:name="_Toc115640088"/>
+      <w:bookmarkStart w:id="16" w:name="_Toc115707418"/>
       <w:bookmarkEnd w:id="15"/>
       <w:r>
         <w:rPr>
@@ -14468,7 +14468,7 @@
           <w:szCs w:val="22"/>
         </w:rPr>
       </w:pPr>
-      <w:bookmarkStart w:id="17" w:name="_Toc115640089"/>
+      <w:bookmarkStart w:id="17" w:name="_Toc115707419"/>
       <w:r>
         <w:rPr>
           <w:rFonts w:ascii="Arial" w:hAnsi="Arial" w:cs="Arial"/>
@@ -15595,7 +15595,7 @@
           <w:szCs w:val="22"/>
         </w:rPr>
       </w:pPr>
-      <w:bookmarkStart w:id="18" w:name="_Toc115640090"/>
+      <w:bookmarkStart w:id="18" w:name="_Toc115707420"/>
       <w:r>
         <w:rPr>
           <w:rFonts w:ascii="Arial" w:hAnsi="Arial" w:cs="Arial"/>
@@ -23474,7 +23474,7 @@
         </w:rPr>
       </w:pPr>
       <w:bookmarkStart w:id="20" w:name="SafetyMeetingsAttendanceForm"/>
-      <w:bookmarkStart w:id="21" w:name="_Toc115640091"/>
+      <w:bookmarkStart w:id="21" w:name="_Toc115707421"/>
       <w:bookmarkEnd w:id="20"/>
       <w:r>
         <w:rPr>
@@ -29152,7 +29152,7 @@
         </w:rPr>
       </w:pPr>
       <w:bookmarkStart w:id="26" w:name="HepatitisBVaccineDeclination"/>
-      <w:bookmarkStart w:id="27" w:name="_Toc115640092"/>
+      <w:bookmarkStart w:id="27" w:name="_Toc115707422"/>
       <w:bookmarkEnd w:id="26"/>
       <w:r>
         <w:rPr>
@@ -29376,7 +29376,7 @@
         </w:rPr>
       </w:pPr>
       <w:bookmarkStart w:id="28" w:name="JobSafetyAnalysis"/>
-      <w:bookmarkStart w:id="29" w:name="_Toc115640093"/>
+      <w:bookmarkStart w:id="29" w:name="_Toc115707423"/>
       <w:bookmarkEnd w:id="28"/>
       <w:r>
         <w:rPr>
@@ -30757,7 +30757,7 @@
               <w:sz w:val="20"/>
               <w:szCs w:val="20"/>
             </w:rPr>
-            <w:t>10/2/2022</w:t>
+            <w:t>10/3/2022</w:t>
           </w:r>
           <w:r>
             <w:rPr>
@@ -31046,7 +31046,7 @@
               <w:sz w:val="20"/>
               <w:szCs w:val="20"/>
             </w:rPr>
-            <w:t>10/2/2022</w:t>
+            <w:t>10/3/2022</w:t>
           </w:r>
           <w:r>
             <w:rPr>
@@ -31335,7 +31335,7 @@
               <w:sz w:val="20"/>
               <w:szCs w:val="20"/>
             </w:rPr>
-            <w:t>10/2/2022</w:t>
+            <w:t>10/3/2022</w:t>
           </w:r>
           <w:r>
             <w:rPr>
@@ -31624,7 +31624,7 @@
               <w:sz w:val="20"/>
               <w:szCs w:val="20"/>
             </w:rPr>
-            <w:t>10/2/2022</w:t>
+            <w:t>10/3/2022</w:t>
           </w:r>
           <w:r>
             <w:rPr>
@@ -31913,7 +31913,7 @@
               <w:sz w:val="20"/>
               <w:szCs w:val="20"/>
             </w:rPr>
-            <w:t>10/2/2022</w:t>
+            <w:t>10/3/2022</w:t>
           </w:r>
           <w:r>
             <w:rPr>
@@ -32202,7 +32202,7 @@
               <w:sz w:val="20"/>
               <w:szCs w:val="20"/>
             </w:rPr>
-            <w:t>10/2/2022</w:t>
+            <w:t>10/3/2022</w:t>
           </w:r>
           <w:r>
             <w:rPr>
@@ -32500,7 +32500,7 @@
               <w:sz w:val="20"/>
               <w:szCs w:val="20"/>
             </w:rPr>
-            <w:t>10/2/2022</w:t>
+            <w:t>10/3/2022</w:t>
           </w:r>
           <w:r>
             <w:rPr>
@@ -32798,7 +32798,7 @@
               <w:sz w:val="20"/>
               <w:szCs w:val="20"/>
             </w:rPr>
-            <w:t>10/2/2022</w:t>
+            <w:t>10/3/2022</w:t>
           </w:r>
           <w:r>
             <w:rPr>
@@ -33096,7 +33096,7 @@
               <w:sz w:val="20"/>
               <w:szCs w:val="20"/>
             </w:rPr>
-            <w:t>10/2/2022</w:t>
+            <w:t>10/3/2022</w:t>
           </w:r>
           <w:r>
             <w:rPr>
@@ -33433,7 +33433,7 @@
               <w:sz w:val="20"/>
               <w:szCs w:val="20"/>
             </w:rPr>
-            <w:t>10/2/2022</w:t>
+            <w:t>10/3/2022</w:t>
           </w:r>
           <w:r>
             <w:rPr>
@@ -33722,7 +33722,7 @@
               <w:sz w:val="20"/>
               <w:szCs w:val="20"/>
             </w:rPr>
-            <w:t>10/2/2022</w:t>
+            <w:t>10/3/2022</w:t>
           </w:r>
           <w:r>
             <w:rPr>
@@ -34011,7 +34011,7 @@
               <w:sz w:val="20"/>
               <w:szCs w:val="20"/>
             </w:rPr>
-            <w:t>10/2/2022</w:t>
+            <w:t>10/3/2022</w:t>
           </w:r>
           <w:r>
             <w:rPr>
@@ -34300,7 +34300,7 @@
               <w:sz w:val="20"/>
               <w:szCs w:val="20"/>
             </w:rPr>
-            <w:t>10/2/2022</w:t>
+            <w:t>10/3/2022</w:t>
           </w:r>
           <w:r>
             <w:rPr>
@@ -34589,7 +34589,7 @@
               <w:sz w:val="20"/>
               <w:szCs w:val="20"/>
             </w:rPr>
-            <w:t>10/2/2022</w:t>
+            <w:t>10/3/2022</w:t>
           </w:r>
           <w:r>
             <w:rPr>
@@ -34878,7 +34878,7 @@
               <w:sz w:val="20"/>
               <w:szCs w:val="20"/>
             </w:rPr>
-            <w:t>10/2/2022</w:t>
+            <w:t>10/3/2022</w:t>
           </w:r>
           <w:r>
             <w:rPr>
@@ -35061,9 +35061,9 @@
 <file path=word/numbering.xml><?xml version="1.0" encoding="utf-8"?>
 <w:numbering xmlns:wpc="http://schemas.microsoft.com/office/word/2010/wordprocessingCanvas" xmlns:cx="http://schemas.microsoft.com/office/drawing/2014/chartex" xmlns:cx1="http://schemas.microsoft.com/office/drawing/2015/9/8/chartex" xmlns:cx2="http://schemas.microsoft.com/office/drawing/2015/10/21/chartex" xmlns:cx3="http://schemas.microsoft.com/office/drawing/2016/5/9/chartex" xmlns:cx4="http://schemas.microsoft.com/office/drawing/2016/5/10/chartex" xmlns:cx5="http://schemas.microsoft.com/office/drawing/2016/5/11/chartex" xmlns:cx6="http://schemas.microsoft.com/office/drawing/2016/5/12/chartex" xmlns:cx7="http://schemas.microsoft.com/office/drawing/2016/5/13/chartex" xmlns:cx8="http://schemas.microsoft.com/office/drawing/2016/5/14/chartex" xmlns:mc="http://schemas.openxmlformats.org/markup-compatibility/2006" xmlns:aink="http://schemas.microsoft.com/office/drawing/2016/ink" xmlns:am3d="http://schemas.microsoft.com/office/drawing/2017/model3d" xmlns:o="urn:schemas-microsoft-com:office:office" xmlns:oel="http://schemas.microsoft.com/office/2019/extlst" xmlns:r="http://schemas.openxmlformats.org/officeDocument/2006/relationships" xmlns:m="http://schemas.openxmlformats.org/officeDocument/2006/math" xmlns:v="urn:schemas-microsoft-com:vml" xmlns:wp14="http://schemas.microsoft.com/office/word/2010/wordprocessingDrawing" xmlns:wp="http://schemas.openxmlformats.org/drawingml/2006/wordprocessingDrawing" xmlns:w10="urn:schemas-microsoft-com:office:word" xmlns:w="http://schemas.openxmlformats.org/wordprocessingml/2006/main" xmlns:w14="http://schemas.microsoft.com/office/word/2010/wordml" xmlns:w15="http://schemas.microsoft.com/office/word/2012/wordml" xmlns:w16cex="http://schemas.microsoft.com/office/word/2018/wordml/cex" xmlns:w16cid="http://schemas.microsoft.com/office/word/2016/wordml/cid" xmlns:w16="http://schemas.microsoft.com/office/word/2018/wordml" xmlns:w16sdtdh="http://schemas.microsoft.com/office/word/2020/wordml/sdtdatahash" xmlns:w16se="http://schemas.microsoft.com/office/word/2015/wordml/symex" xmlns:wpg="http://schemas.microsoft.com/office/word/2010/wordprocessingGroup" xmlns:wpi="http://schemas.microsoft.com/office/word/2010/wordprocessingInk" xmlns:wne="http://schemas.microsoft.com/office/word/2006/wordml" xmlns:wps="http://schemas.microsoft.com/office/word/2010/wordprocessingShape" mc:Ignorable="w14 w15 w16se w16cid w16 w16cex w16sdtdh wp14">
   <w:abstractNum w:abstractNumId="0" w15:restartNumberingAfterBreak="0">
-    <w:nsid w:val="001E6FEB"/>
+    <w:nsid w:val="00161109"/>
     <w:multiLevelType w:val="hybridMultilevel"/>
-    <w:tmpl w:val="46C671D8"/>
+    <w:tmpl w:val="7D22109C"/>
     <w:lvl w:ilvl="0" w:tplc="04090001">
       <w:start w:val="1"/>
       <w:numFmt w:val="bullet"/>
@@ -35174,9 +35174,9 @@
     </w:lvl>
   </w:abstractNum>
   <w:abstractNum w:abstractNumId="1" w15:restartNumberingAfterBreak="0">
-    <w:nsid w:val="009FE9B5"/>
+    <w:nsid w:val="002B5DAF"/>
     <w:multiLevelType w:val="hybridMultilevel"/>
-    <w:tmpl w:val="290AF068"/>
+    <w:tmpl w:val="978AEF86"/>
     <w:lvl w:ilvl="0" w:tplc="04090001">
       <w:start w:val="1"/>
       <w:numFmt w:val="bullet"/>
@@ -35287,10 +35287,10 @@
     </w:lvl>
   </w:abstractNum>
   <w:abstractNum w:abstractNumId="2" w15:restartNumberingAfterBreak="0">
-    <w:nsid w:val="00F564CC"/>
+    <w:nsid w:val="00BB0958"/>
     <w:multiLevelType w:val="hybridMultilevel"/>
-    <w:tmpl w:val="CFCEC912"/>
-    <w:lvl w:ilvl="0" w:tplc="BCC67666">
+    <w:tmpl w:val="3E90A162"/>
+    <w:lvl w:ilvl="0" w:tplc="72826EE4">
       <w:start w:val="1"/>
       <w:numFmt w:val="decimal"/>
       <w:lvlText w:val="%1"/>
@@ -35377,10 +35377,349 @@
     </w:lvl>
   </w:abstractNum>
   <w:abstractNum w:abstractNumId="3" w15:restartNumberingAfterBreak="0">
-    <w:nsid w:val="013075D2"/>
+    <w:nsid w:val="00E24E7B"/>
     <w:multiLevelType w:val="hybridMultilevel"/>
-    <w:tmpl w:val="282CA86E"/>
-    <w:lvl w:ilvl="0" w:tplc="4D341E58">
+    <w:tmpl w:val="9C0E675E"/>
+    <w:lvl w:ilvl="0" w:tplc="04090001">
+      <w:start w:val="1"/>
+      <w:numFmt w:val="bullet"/>
+      <w:lvlText w:val=""/>
+      <w:lvlJc w:val="left"/>
+      <w:pPr>
+        <w:ind w:left="720" w:hanging="360"/>
+      </w:pPr>
+      <w:rPr>
+        <w:rFonts w:ascii="Symbol" w:hAnsi="Symbol" w:hint="default"/>
+      </w:rPr>
+    </w:lvl>
+    <w:lvl w:ilvl="1" w:tplc="04090003" w:tentative="1">
+      <w:start w:val="1"/>
+      <w:numFmt w:val="bullet"/>
+      <w:lvlText w:val="o"/>
+      <w:lvlJc w:val="left"/>
+      <w:pPr>
+        <w:ind w:left="1440" w:hanging="360"/>
+      </w:pPr>
+      <w:rPr>
+        <w:rFonts w:ascii="Courier New" w:hAnsi="Courier New" w:cs="Courier New" w:hint="default"/>
+      </w:rPr>
+    </w:lvl>
+    <w:lvl w:ilvl="2" w:tplc="04090005" w:tentative="1">
+      <w:start w:val="1"/>
+      <w:numFmt w:val="bullet"/>
+      <w:lvlText w:val=""/>
+      <w:lvlJc w:val="left"/>
+      <w:pPr>
+        <w:ind w:left="2160" w:hanging="360"/>
+      </w:pPr>
+      <w:rPr>
+        <w:rFonts w:ascii="Wingdings" w:hAnsi="Wingdings" w:hint="default"/>
+      </w:rPr>
+    </w:lvl>
+    <w:lvl w:ilvl="3" w:tplc="04090001" w:tentative="1">
+      <w:start w:val="1"/>
+      <w:numFmt w:val="bullet"/>
+      <w:lvlText w:val=""/>
+      <w:lvlJc w:val="left"/>
+      <w:pPr>
+        <w:ind w:left="2880" w:hanging="360"/>
+      </w:pPr>
+      <w:rPr>
+        <w:rFonts w:ascii="Symbol" w:hAnsi="Symbol" w:hint="default"/>
+      </w:rPr>
+    </w:lvl>
+    <w:lvl w:ilvl="4" w:tplc="04090003" w:tentative="1">
+      <w:start w:val="1"/>
+      <w:numFmt w:val="bullet"/>
+      <w:lvlText w:val="o"/>
+      <w:lvlJc w:val="left"/>
+      <w:pPr>
+        <w:ind w:left="3600" w:hanging="360"/>
+      </w:pPr>
+      <w:rPr>
+        <w:rFonts w:ascii="Courier New" w:hAnsi="Courier New" w:cs="Courier New" w:hint="default"/>
+      </w:rPr>
+    </w:lvl>
+    <w:lvl w:ilvl="5" w:tplc="04090005" w:tentative="1">
+      <w:start w:val="1"/>
+      <w:numFmt w:val="bullet"/>
+      <w:lvlText w:val=""/>
+      <w:lvlJc w:val="left"/>
+      <w:pPr>
+        <w:ind w:left="4320" w:hanging="360"/>
+      </w:pPr>
+      <w:rPr>
+        <w:rFonts w:ascii="Wingdings" w:hAnsi="Wingdings" w:hint="default"/>
+      </w:rPr>
+    </w:lvl>
+    <w:lvl w:ilvl="6" w:tplc="04090001" w:tentative="1">
+      <w:start w:val="1"/>
+      <w:numFmt w:val="bullet"/>
+      <w:lvlText w:val=""/>
+      <w:lvlJc w:val="left"/>
+      <w:pPr>
+        <w:ind w:left="5040" w:hanging="360"/>
+      </w:pPr>
+      <w:rPr>
+        <w:rFonts w:ascii="Symbol" w:hAnsi="Symbol" w:hint="default"/>
+      </w:rPr>
+    </w:lvl>
+    <w:lvl w:ilvl="7" w:tplc="04090003" w:tentative="1">
+      <w:start w:val="1"/>
+      <w:numFmt w:val="bullet"/>
+      <w:lvlText w:val="o"/>
+      <w:lvlJc w:val="left"/>
+      <w:pPr>
+        <w:ind w:left="5760" w:hanging="360"/>
+      </w:pPr>
+      <w:rPr>
+        <w:rFonts w:ascii="Courier New" w:hAnsi="Courier New" w:cs="Courier New" w:hint="default"/>
+      </w:rPr>
+    </w:lvl>
+    <w:lvl w:ilvl="8" w:tplc="04090005" w:tentative="1">
+      <w:start w:val="1"/>
+      <w:numFmt w:val="bullet"/>
+      <w:lvlText w:val=""/>
+      <w:lvlJc w:val="left"/>
+      <w:pPr>
+        <w:ind w:left="6480" w:hanging="360"/>
+      </w:pPr>
+      <w:rPr>
+        <w:rFonts w:ascii="Wingdings" w:hAnsi="Wingdings" w:hint="default"/>
+      </w:rPr>
+    </w:lvl>
+  </w:abstractNum>
+  <w:abstractNum w:abstractNumId="4" w15:restartNumberingAfterBreak="0">
+    <w:nsid w:val="00F6A497"/>
+    <w:multiLevelType w:val="hybridMultilevel"/>
+    <w:tmpl w:val="B002DE22"/>
+    <w:lvl w:ilvl="0" w:tplc="04090001">
+      <w:start w:val="1"/>
+      <w:numFmt w:val="bullet"/>
+      <w:lvlText w:val=""/>
+      <w:lvlJc w:val="left"/>
+      <w:pPr>
+        <w:ind w:left="720" w:hanging="360"/>
+      </w:pPr>
+      <w:rPr>
+        <w:rFonts w:ascii="Symbol" w:hAnsi="Symbol" w:hint="default"/>
+      </w:rPr>
+    </w:lvl>
+    <w:lvl w:ilvl="1" w:tplc="04090003">
+      <w:start w:val="1"/>
+      <w:numFmt w:val="bullet"/>
+      <w:lvlText w:val="o"/>
+      <w:lvlJc w:val="left"/>
+      <w:pPr>
+        <w:ind w:left="1440" w:hanging="360"/>
+      </w:pPr>
+      <w:rPr>
+        <w:rFonts w:ascii="Courier New" w:hAnsi="Courier New" w:cs="Courier New" w:hint="default"/>
+      </w:rPr>
+    </w:lvl>
+    <w:lvl w:ilvl="2" w:tplc="04090005" w:tentative="1">
+      <w:start w:val="1"/>
+      <w:numFmt w:val="bullet"/>
+      <w:lvlText w:val=""/>
+      <w:lvlJc w:val="left"/>
+      <w:pPr>
+        <w:ind w:left="2160" w:hanging="360"/>
+      </w:pPr>
+      <w:rPr>
+        <w:rFonts w:ascii="Wingdings" w:hAnsi="Wingdings" w:hint="default"/>
+      </w:rPr>
+    </w:lvl>
+    <w:lvl w:ilvl="3" w:tplc="04090001" w:tentative="1">
+      <w:start w:val="1"/>
+      <w:numFmt w:val="bullet"/>
+      <w:lvlText w:val=""/>
+      <w:lvlJc w:val="left"/>
+      <w:pPr>
+        <w:ind w:left="2880" w:hanging="360"/>
+      </w:pPr>
+      <w:rPr>
+        <w:rFonts w:ascii="Symbol" w:hAnsi="Symbol" w:hint="default"/>
+      </w:rPr>
+    </w:lvl>
+    <w:lvl w:ilvl="4" w:tplc="04090003" w:tentative="1">
+      <w:start w:val="1"/>
+      <w:numFmt w:val="bullet"/>
+      <w:lvlText w:val="o"/>
+      <w:lvlJc w:val="left"/>
+      <w:pPr>
+        <w:ind w:left="3600" w:hanging="360"/>
+      </w:pPr>
+      <w:rPr>
+        <w:rFonts w:ascii="Courier New" w:hAnsi="Courier New" w:cs="Courier New" w:hint="default"/>
+      </w:rPr>
+    </w:lvl>
+    <w:lvl w:ilvl="5" w:tplc="04090005" w:tentative="1">
+      <w:start w:val="1"/>
+      <w:numFmt w:val="bullet"/>
+      <w:lvlText w:val=""/>
+      <w:lvlJc w:val="left"/>
+      <w:pPr>
+        <w:ind w:left="4320" w:hanging="360"/>
+      </w:pPr>
+      <w:rPr>
+        <w:rFonts w:ascii="Wingdings" w:hAnsi="Wingdings" w:hint="default"/>
+      </w:rPr>
+    </w:lvl>
+    <w:lvl w:ilvl="6" w:tplc="04090001" w:tentative="1">
+      <w:start w:val="1"/>
+      <w:numFmt w:val="bullet"/>
+      <w:lvlText w:val=""/>
+      <w:lvlJc w:val="left"/>
+      <w:pPr>
+        <w:ind w:left="5040" w:hanging="360"/>
+      </w:pPr>
+      <w:rPr>
+        <w:rFonts w:ascii="Symbol" w:hAnsi="Symbol" w:hint="default"/>
+      </w:rPr>
+    </w:lvl>
+    <w:lvl w:ilvl="7" w:tplc="04090003" w:tentative="1">
+      <w:start w:val="1"/>
+      <w:numFmt w:val="bullet"/>
+      <w:lvlText w:val="o"/>
+      <w:lvlJc w:val="left"/>
+      <w:pPr>
+        <w:ind w:left="5760" w:hanging="360"/>
+      </w:pPr>
+      <w:rPr>
+        <w:rFonts w:ascii="Courier New" w:hAnsi="Courier New" w:cs="Courier New" w:hint="default"/>
+      </w:rPr>
+    </w:lvl>
+    <w:lvl w:ilvl="8" w:tplc="04090005" w:tentative="1">
+      <w:start w:val="1"/>
+      <w:numFmt w:val="bullet"/>
+      <w:lvlText w:val=""/>
+      <w:lvlJc w:val="left"/>
+      <w:pPr>
+        <w:ind w:left="6480" w:hanging="360"/>
+      </w:pPr>
+      <w:rPr>
+        <w:rFonts w:ascii="Wingdings" w:hAnsi="Wingdings" w:hint="default"/>
+      </w:rPr>
+    </w:lvl>
+  </w:abstractNum>
+  <w:abstractNum w:abstractNumId="5" w15:restartNumberingAfterBreak="0">
+    <w:nsid w:val="015B685A"/>
+    <w:multiLevelType w:val="hybridMultilevel"/>
+    <w:tmpl w:val="2AD2FDC4"/>
+    <w:lvl w:ilvl="0" w:tplc="04090001">
+      <w:start w:val="1"/>
+      <w:numFmt w:val="bullet"/>
+      <w:lvlText w:val=""/>
+      <w:lvlJc w:val="left"/>
+      <w:pPr>
+        <w:ind w:left="720" w:hanging="360"/>
+      </w:pPr>
+      <w:rPr>
+        <w:rFonts w:ascii="Symbol" w:hAnsi="Symbol" w:hint="default"/>
+      </w:rPr>
+    </w:lvl>
+    <w:lvl w:ilvl="1" w:tplc="04090003">
+      <w:start w:val="1"/>
+      <w:numFmt w:val="bullet"/>
+      <w:lvlText w:val="o"/>
+      <w:lvlJc w:val="left"/>
+      <w:pPr>
+        <w:ind w:left="1440" w:hanging="360"/>
+      </w:pPr>
+      <w:rPr>
+        <w:rFonts w:ascii="Courier New" w:hAnsi="Courier New" w:cs="Courier New" w:hint="default"/>
+      </w:rPr>
+    </w:lvl>
+    <w:lvl w:ilvl="2" w:tplc="04090005" w:tentative="1">
+      <w:start w:val="1"/>
+      <w:numFmt w:val="bullet"/>
+      <w:lvlText w:val=""/>
+      <w:lvlJc w:val="left"/>
+      <w:pPr>
+        <w:ind w:left="2160" w:hanging="360"/>
+      </w:pPr>
+      <w:rPr>
+        <w:rFonts w:ascii="Wingdings" w:hAnsi="Wingdings" w:hint="default"/>
+      </w:rPr>
+    </w:lvl>
+    <w:lvl w:ilvl="3" w:tplc="04090001" w:tentative="1">
+      <w:start w:val="1"/>
+      <w:numFmt w:val="bullet"/>
+      <w:lvlText w:val=""/>
+      <w:lvlJc w:val="left"/>
+      <w:pPr>
+        <w:ind w:left="2880" w:hanging="360"/>
+      </w:pPr>
+      <w:rPr>
+        <w:rFonts w:ascii="Symbol" w:hAnsi="Symbol" w:hint="default"/>
+      </w:rPr>
+    </w:lvl>
+    <w:lvl w:ilvl="4" w:tplc="04090003" w:tentative="1">
+      <w:start w:val="1"/>
+      <w:numFmt w:val="bullet"/>
+      <w:lvlText w:val="o"/>
+      <w:lvlJc w:val="left"/>
+      <w:pPr>
+        <w:ind w:left="3600" w:hanging="360"/>
+      </w:pPr>
+      <w:rPr>
+        <w:rFonts w:ascii="Courier New" w:hAnsi="Courier New" w:cs="Courier New" w:hint="default"/>
+      </w:rPr>
+    </w:lvl>
+    <w:lvl w:ilvl="5" w:tplc="04090005" w:tentative="1">
+      <w:start w:val="1"/>
+      <w:numFmt w:val="bullet"/>
+      <w:lvlText w:val=""/>
+      <w:lvlJc w:val="left"/>
+      <w:pPr>
+        <w:ind w:left="4320" w:hanging="360"/>
+      </w:pPr>
+      <w:rPr>
+        <w:rFonts w:ascii="Wingdings" w:hAnsi="Wingdings" w:hint="default"/>
+      </w:rPr>
+    </w:lvl>
+    <w:lvl w:ilvl="6" w:tplc="04090001" w:tentative="1">
+      <w:start w:val="1"/>
+      <w:numFmt w:val="bullet"/>
+      <w:lvlText w:val=""/>
+      <w:lvlJc w:val="left"/>
+      <w:pPr>
+        <w:ind w:left="5040" w:hanging="360"/>
+      </w:pPr>
+      <w:rPr>
+        <w:rFonts w:ascii="Symbol" w:hAnsi="Symbol" w:hint="default"/>
+      </w:rPr>
+    </w:lvl>
+    <w:lvl w:ilvl="7" w:tplc="04090003" w:tentative="1">
+      <w:start w:val="1"/>
+      <w:numFmt w:val="bullet"/>
+      <w:lvlText w:val="o"/>
+      <w:lvlJc w:val="left"/>
+      <w:pPr>
+        <w:ind w:left="5760" w:hanging="360"/>
+      </w:pPr>
+      <w:rPr>
+        <w:rFonts w:ascii="Courier New" w:hAnsi="Courier New" w:cs="Courier New" w:hint="default"/>
+      </w:rPr>
+    </w:lvl>
+    <w:lvl w:ilvl="8" w:tplc="04090005" w:tentative="1">
+      <w:start w:val="1"/>
+      <w:numFmt w:val="bullet"/>
+      <w:lvlText w:val=""/>
+      <w:lvlJc w:val="left"/>
+      <w:pPr>
+        <w:ind w:left="6480" w:hanging="360"/>
+      </w:pPr>
+      <w:rPr>
+        <w:rFonts w:ascii="Wingdings" w:hAnsi="Wingdings" w:hint="default"/>
+      </w:rPr>
+    </w:lvl>
+  </w:abstractNum>
+  <w:abstractNum w:abstractNumId="6" w15:restartNumberingAfterBreak="0">
+    <w:nsid w:val="022D3948"/>
+    <w:multiLevelType w:val="multilevel"/>
+    <w:tmpl w:val="0A7222D0"/>
+    <w:lvl w:ilvl="0">
       <w:start w:val="1"/>
       <w:numFmt w:val="decimal"/>
       <w:lvlText w:val="%1"/>
@@ -35393,81 +35732,565 @@
         <w:b/>
       </w:rPr>
     </w:lvl>
-    <w:lvl w:ilvl="1" w:tplc="04090019" w:tentative="1">
-      <w:start w:val="1"/>
-      <w:numFmt w:val="lowerLetter"/>
-      <w:lvlText w:val="%2."/>
-      <w:lvlJc w:val="left"/>
-      <w:pPr>
-        <w:ind w:left="1080" w:hanging="360"/>
-      </w:pPr>
-    </w:lvl>
-    <w:lvl w:ilvl="2" w:tplc="0409001B" w:tentative="1">
-      <w:start w:val="1"/>
-      <w:numFmt w:val="lowerRoman"/>
-      <w:lvlText w:val="%3."/>
-      <w:lvlJc w:val="right"/>
-      <w:pPr>
-        <w:ind w:left="1800" w:hanging="180"/>
-      </w:pPr>
-    </w:lvl>
-    <w:lvl w:ilvl="3" w:tplc="0409000F" w:tentative="1">
+    <w:lvl w:ilvl="1">
       <w:start w:val="1"/>
       <w:numFmt w:val="decimal"/>
-      <w:lvlText w:val="%4."/>
-      <w:lvlJc w:val="left"/>
-      <w:pPr>
-        <w:ind w:left="2520" w:hanging="360"/>
-      </w:pPr>
-    </w:lvl>
-    <w:lvl w:ilvl="4" w:tplc="04090019" w:tentative="1">
-      <w:start w:val="1"/>
-      <w:numFmt w:val="lowerLetter"/>
-      <w:lvlText w:val="%5."/>
-      <w:lvlJc w:val="left"/>
-      <w:pPr>
-        <w:ind w:left="3240" w:hanging="360"/>
-      </w:pPr>
-    </w:lvl>
-    <w:lvl w:ilvl="5" w:tplc="0409001B" w:tentative="1">
-      <w:start w:val="1"/>
-      <w:numFmt w:val="lowerRoman"/>
-      <w:lvlText w:val="%6."/>
-      <w:lvlJc w:val="right"/>
-      <w:pPr>
-        <w:ind w:left="3960" w:hanging="180"/>
-      </w:pPr>
-    </w:lvl>
-    <w:lvl w:ilvl="6" w:tplc="0409000F" w:tentative="1">
+      <w:isLgl/>
+      <w:lvlText w:val="%1.%2"/>
+      <w:lvlJc w:val="left"/>
+      <w:pPr>
+        <w:ind w:left="360" w:hanging="360"/>
+      </w:pPr>
+      <w:rPr>
+        <w:rFonts w:cs="Times New Roman" w:hint="default"/>
+      </w:rPr>
+    </w:lvl>
+    <w:lvl w:ilvl="2">
       <w:start w:val="1"/>
       <w:numFmt w:val="decimal"/>
-      <w:lvlText w:val="%7."/>
-      <w:lvlJc w:val="left"/>
-      <w:pPr>
-        <w:ind w:left="4680" w:hanging="360"/>
-      </w:pPr>
-    </w:lvl>
-    <w:lvl w:ilvl="7" w:tplc="04090019" w:tentative="1">
-      <w:start w:val="1"/>
-      <w:numFmt w:val="lowerLetter"/>
-      <w:lvlText w:val="%8."/>
-      <w:lvlJc w:val="left"/>
-      <w:pPr>
-        <w:ind w:left="5400" w:hanging="360"/>
-      </w:pPr>
-    </w:lvl>
-    <w:lvl w:ilvl="8" w:tplc="0409001B" w:tentative="1">
-      <w:start w:val="1"/>
-      <w:numFmt w:val="lowerRoman"/>
-      <w:lvlText w:val="%9."/>
-      <w:lvlJc w:val="right"/>
-      <w:pPr>
-        <w:ind w:left="6120" w:hanging="180"/>
-      </w:pPr>
+      <w:isLgl/>
+      <w:lvlText w:val="%1.%2.%3"/>
+      <w:lvlJc w:val="left"/>
+      <w:pPr>
+        <w:ind w:left="720" w:hanging="720"/>
+      </w:pPr>
+      <w:rPr>
+        <w:rFonts w:cs="Times New Roman" w:hint="default"/>
+      </w:rPr>
+    </w:lvl>
+    <w:lvl w:ilvl="3">
+      <w:start w:val="1"/>
+      <w:numFmt w:val="decimal"/>
+      <w:isLgl/>
+      <w:lvlText w:val="%1.%2.%3.%4"/>
+      <w:lvlJc w:val="left"/>
+      <w:pPr>
+        <w:ind w:left="720" w:hanging="720"/>
+      </w:pPr>
+      <w:rPr>
+        <w:rFonts w:cs="Times New Roman" w:hint="default"/>
+      </w:rPr>
+    </w:lvl>
+    <w:lvl w:ilvl="4">
+      <w:start w:val="1"/>
+      <w:numFmt w:val="decimal"/>
+      <w:isLgl/>
+      <w:lvlText w:val="%1.%2.%3.%4.%5"/>
+      <w:lvlJc w:val="left"/>
+      <w:pPr>
+        <w:ind w:left="1080" w:hanging="1080"/>
+      </w:pPr>
+      <w:rPr>
+        <w:rFonts w:cs="Times New Roman" w:hint="default"/>
+      </w:rPr>
+    </w:lvl>
+    <w:lvl w:ilvl="5">
+      <w:start w:val="1"/>
+      <w:numFmt w:val="decimal"/>
+      <w:isLgl/>
+      <w:lvlText w:val="%1.%2.%3.%4.%5.%6"/>
+      <w:lvlJc w:val="left"/>
+      <w:pPr>
+        <w:ind w:left="1080" w:hanging="1080"/>
+      </w:pPr>
+      <w:rPr>
+        <w:rFonts w:cs="Times New Roman" w:hint="default"/>
+      </w:rPr>
+    </w:lvl>
+    <w:lvl w:ilvl="6">
+      <w:start w:val="1"/>
+      <w:numFmt w:val="decimal"/>
+      <w:isLgl/>
+      <w:lvlText w:val="%1.%2.%3.%4.%5.%6.%7"/>
+      <w:lvlJc w:val="left"/>
+      <w:pPr>
+        <w:ind w:left="1440" w:hanging="1440"/>
+      </w:pPr>
+      <w:rPr>
+        <w:rFonts w:cs="Times New Roman" w:hint="default"/>
+      </w:rPr>
+    </w:lvl>
+    <w:lvl w:ilvl="7">
+      <w:start w:val="1"/>
+      <w:numFmt w:val="decimal"/>
+      <w:isLgl/>
+      <w:lvlText w:val="%1.%2.%3.%4.%5.%6.%7.%8"/>
+      <w:lvlJc w:val="left"/>
+      <w:pPr>
+        <w:ind w:left="1440" w:hanging="1440"/>
+      </w:pPr>
+      <w:rPr>
+        <w:rFonts w:cs="Times New Roman" w:hint="default"/>
+      </w:rPr>
+    </w:lvl>
+    <w:lvl w:ilvl="8">
+      <w:start w:val="1"/>
+      <w:numFmt w:val="decimal"/>
+      <w:isLgl/>
+      <w:lvlText w:val="%1.%2.%3.%4.%5.%6.%7.%8.%9"/>
+      <w:lvlJc w:val="left"/>
+      <w:pPr>
+        <w:ind w:left="1440" w:hanging="1440"/>
+      </w:pPr>
+      <w:rPr>
+        <w:rFonts w:cs="Times New Roman" w:hint="default"/>
+      </w:rPr>
     </w:lvl>
   </w:abstractNum>
-  <w:abstractNum w:abstractNumId="4" w15:restartNumberingAfterBreak="0">
-    <w:nsid w:val="0208D39D"/>
+  <w:abstractNum w:abstractNumId="7" w15:restartNumberingAfterBreak="0">
+    <w:nsid w:val="024854E5"/>
+    <w:multiLevelType w:val="hybridMultilevel"/>
+    <w:tmpl w:val="290AF068"/>
+    <w:lvl w:ilvl="0" w:tplc="04090001">
+      <w:start w:val="1"/>
+      <w:numFmt w:val="bullet"/>
+      <w:lvlText w:val=""/>
+      <w:lvlJc w:val="left"/>
+      <w:pPr>
+        <w:ind w:left="720" w:hanging="360"/>
+      </w:pPr>
+      <w:rPr>
+        <w:rFonts w:ascii="Symbol" w:hAnsi="Symbol" w:hint="default"/>
+      </w:rPr>
+    </w:lvl>
+    <w:lvl w:ilvl="1" w:tplc="04090003" w:tentative="1">
+      <w:start w:val="1"/>
+      <w:numFmt w:val="bullet"/>
+      <w:lvlText w:val="o"/>
+      <w:lvlJc w:val="left"/>
+      <w:pPr>
+        <w:ind w:left="1440" w:hanging="360"/>
+      </w:pPr>
+      <w:rPr>
+        <w:rFonts w:ascii="Courier New" w:hAnsi="Courier New" w:cs="Courier New" w:hint="default"/>
+      </w:rPr>
+    </w:lvl>
+    <w:lvl w:ilvl="2" w:tplc="04090005" w:tentative="1">
+      <w:start w:val="1"/>
+      <w:numFmt w:val="bullet"/>
+      <w:lvlText w:val=""/>
+      <w:lvlJc w:val="left"/>
+      <w:pPr>
+        <w:ind w:left="2160" w:hanging="360"/>
+      </w:pPr>
+      <w:rPr>
+        <w:rFonts w:ascii="Wingdings" w:hAnsi="Wingdings" w:hint="default"/>
+      </w:rPr>
+    </w:lvl>
+    <w:lvl w:ilvl="3" w:tplc="04090001" w:tentative="1">
+      <w:start w:val="1"/>
+      <w:numFmt w:val="bullet"/>
+      <w:lvlText w:val=""/>
+      <w:lvlJc w:val="left"/>
+      <w:pPr>
+        <w:ind w:left="2880" w:hanging="360"/>
+      </w:pPr>
+      <w:rPr>
+        <w:rFonts w:ascii="Symbol" w:hAnsi="Symbol" w:hint="default"/>
+      </w:rPr>
+    </w:lvl>
+    <w:lvl w:ilvl="4" w:tplc="04090003" w:tentative="1">
+      <w:start w:val="1"/>
+      <w:numFmt w:val="bullet"/>
+      <w:lvlText w:val="o"/>
+      <w:lvlJc w:val="left"/>
+      <w:pPr>
+        <w:ind w:left="3600" w:hanging="360"/>
+      </w:pPr>
+      <w:rPr>
+        <w:rFonts w:ascii="Courier New" w:hAnsi="Courier New" w:cs="Courier New" w:hint="default"/>
+      </w:rPr>
+    </w:lvl>
+    <w:lvl w:ilvl="5" w:tplc="04090005" w:tentative="1">
+      <w:start w:val="1"/>
+      <w:numFmt w:val="bullet"/>
+      <w:lvlText w:val=""/>
+      <w:lvlJc w:val="left"/>
+      <w:pPr>
+        <w:ind w:left="4320" w:hanging="360"/>
+      </w:pPr>
+      <w:rPr>
+        <w:rFonts w:ascii="Wingdings" w:hAnsi="Wingdings" w:hint="default"/>
+      </w:rPr>
+    </w:lvl>
+    <w:lvl w:ilvl="6" w:tplc="04090001" w:tentative="1">
+      <w:start w:val="1"/>
+      <w:numFmt w:val="bullet"/>
+      <w:lvlText w:val=""/>
+      <w:lvlJc w:val="left"/>
+      <w:pPr>
+        <w:ind w:left="5040" w:hanging="360"/>
+      </w:pPr>
+      <w:rPr>
+        <w:rFonts w:ascii="Symbol" w:hAnsi="Symbol" w:hint="default"/>
+      </w:rPr>
+    </w:lvl>
+    <w:lvl w:ilvl="7" w:tplc="04090003" w:tentative="1">
+      <w:start w:val="1"/>
+      <w:numFmt w:val="bullet"/>
+      <w:lvlText w:val="o"/>
+      <w:lvlJc w:val="left"/>
+      <w:pPr>
+        <w:ind w:left="5760" w:hanging="360"/>
+      </w:pPr>
+      <w:rPr>
+        <w:rFonts w:ascii="Courier New" w:hAnsi="Courier New" w:cs="Courier New" w:hint="default"/>
+      </w:rPr>
+    </w:lvl>
+    <w:lvl w:ilvl="8" w:tplc="04090005" w:tentative="1">
+      <w:start w:val="1"/>
+      <w:numFmt w:val="bullet"/>
+      <w:lvlText w:val=""/>
+      <w:lvlJc w:val="left"/>
+      <w:pPr>
+        <w:ind w:left="6480" w:hanging="360"/>
+      </w:pPr>
+      <w:rPr>
+        <w:rFonts w:ascii="Wingdings" w:hAnsi="Wingdings" w:hint="default"/>
+      </w:rPr>
+    </w:lvl>
+  </w:abstractNum>
+  <w:abstractNum w:abstractNumId="8" w15:restartNumberingAfterBreak="0">
+    <w:nsid w:val="027CC7F1"/>
+    <w:multiLevelType w:val="hybridMultilevel"/>
+    <w:tmpl w:val="61C2DF26"/>
+    <w:lvl w:ilvl="0" w:tplc="04090001">
+      <w:start w:val="1"/>
+      <w:numFmt w:val="bullet"/>
+      <w:lvlText w:val=""/>
+      <w:lvlJc w:val="left"/>
+      <w:pPr>
+        <w:ind w:left="720" w:hanging="360"/>
+      </w:pPr>
+      <w:rPr>
+        <w:rFonts w:ascii="Symbol" w:hAnsi="Symbol" w:hint="default"/>
+      </w:rPr>
+    </w:lvl>
+    <w:lvl w:ilvl="1" w:tplc="04090003" w:tentative="1">
+      <w:start w:val="1"/>
+      <w:numFmt w:val="bullet"/>
+      <w:lvlText w:val="o"/>
+      <w:lvlJc w:val="left"/>
+      <w:pPr>
+        <w:ind w:left="1440" w:hanging="360"/>
+      </w:pPr>
+      <w:rPr>
+        <w:rFonts w:ascii="Courier New" w:hAnsi="Courier New" w:cs="Courier New" w:hint="default"/>
+      </w:rPr>
+    </w:lvl>
+    <w:lvl w:ilvl="2" w:tplc="04090005" w:tentative="1">
+      <w:start w:val="1"/>
+      <w:numFmt w:val="bullet"/>
+      <w:lvlText w:val=""/>
+      <w:lvlJc w:val="left"/>
+      <w:pPr>
+        <w:ind w:left="2160" w:hanging="360"/>
+      </w:pPr>
+      <w:rPr>
+        <w:rFonts w:ascii="Wingdings" w:hAnsi="Wingdings" w:hint="default"/>
+      </w:rPr>
+    </w:lvl>
+    <w:lvl w:ilvl="3" w:tplc="04090001" w:tentative="1">
+      <w:start w:val="1"/>
+      <w:numFmt w:val="bullet"/>
+      <w:lvlText w:val=""/>
+      <w:lvlJc w:val="left"/>
+      <w:pPr>
+        <w:ind w:left="2880" w:hanging="360"/>
+      </w:pPr>
+      <w:rPr>
+        <w:rFonts w:ascii="Symbol" w:hAnsi="Symbol" w:hint="default"/>
+      </w:rPr>
+    </w:lvl>
+    <w:lvl w:ilvl="4" w:tplc="04090003" w:tentative="1">
+      <w:start w:val="1"/>
+      <w:numFmt w:val="bullet"/>
+      <w:lvlText w:val="o"/>
+      <w:lvlJc w:val="left"/>
+      <w:pPr>
+        <w:ind w:left="3600" w:hanging="360"/>
+      </w:pPr>
+      <w:rPr>
+        <w:rFonts w:ascii="Courier New" w:hAnsi="Courier New" w:cs="Courier New" w:hint="default"/>
+      </w:rPr>
+    </w:lvl>
+    <w:lvl w:ilvl="5" w:tplc="04090005" w:tentative="1">
+      <w:start w:val="1"/>
+      <w:numFmt w:val="bullet"/>
+      <w:lvlText w:val=""/>
+      <w:lvlJc w:val="left"/>
+      <w:pPr>
+        <w:ind w:left="4320" w:hanging="360"/>
+      </w:pPr>
+      <w:rPr>
+        <w:rFonts w:ascii="Wingdings" w:hAnsi="Wingdings" w:hint="default"/>
+      </w:rPr>
+    </w:lvl>
+    <w:lvl w:ilvl="6" w:tplc="04090001" w:tentative="1">
+      <w:start w:val="1"/>
+      <w:numFmt w:val="bullet"/>
+      <w:lvlText w:val=""/>
+      <w:lvlJc w:val="left"/>
+      <w:pPr>
+        <w:ind w:left="5040" w:hanging="360"/>
+      </w:pPr>
+      <w:rPr>
+        <w:rFonts w:ascii="Symbol" w:hAnsi="Symbol" w:hint="default"/>
+      </w:rPr>
+    </w:lvl>
+    <w:lvl w:ilvl="7" w:tplc="04090003" w:tentative="1">
+      <w:start w:val="1"/>
+      <w:numFmt w:val="bullet"/>
+      <w:lvlText w:val="o"/>
+      <w:lvlJc w:val="left"/>
+      <w:pPr>
+        <w:ind w:left="5760" w:hanging="360"/>
+      </w:pPr>
+      <w:rPr>
+        <w:rFonts w:ascii="Courier New" w:hAnsi="Courier New" w:cs="Courier New" w:hint="default"/>
+      </w:rPr>
+    </w:lvl>
+    <w:lvl w:ilvl="8" w:tplc="04090005" w:tentative="1">
+      <w:start w:val="1"/>
+      <w:numFmt w:val="bullet"/>
+      <w:lvlText w:val=""/>
+      <w:lvlJc w:val="left"/>
+      <w:pPr>
+        <w:ind w:left="6480" w:hanging="360"/>
+      </w:pPr>
+      <w:rPr>
+        <w:rFonts w:ascii="Wingdings" w:hAnsi="Wingdings" w:hint="default"/>
+      </w:rPr>
+    </w:lvl>
+  </w:abstractNum>
+  <w:abstractNum w:abstractNumId="9" w15:restartNumberingAfterBreak="0">
+    <w:nsid w:val="02A834B7"/>
+    <w:multiLevelType w:val="hybridMultilevel"/>
+    <w:tmpl w:val="A910437A"/>
+    <w:lvl w:ilvl="0" w:tplc="04090001">
+      <w:start w:val="1"/>
+      <w:numFmt w:val="bullet"/>
+      <w:lvlText w:val=""/>
+      <w:lvlJc w:val="left"/>
+      <w:pPr>
+        <w:ind w:left="780" w:hanging="360"/>
+      </w:pPr>
+      <w:rPr>
+        <w:rFonts w:ascii="Symbol" w:hAnsi="Symbol" w:hint="default"/>
+      </w:rPr>
+    </w:lvl>
+    <w:lvl w:ilvl="1" w:tplc="04090003" w:tentative="1">
+      <w:start w:val="1"/>
+      <w:numFmt w:val="bullet"/>
+      <w:lvlText w:val="o"/>
+      <w:lvlJc w:val="left"/>
+      <w:pPr>
+        <w:ind w:left="1500" w:hanging="360"/>
+      </w:pPr>
+      <w:rPr>
+        <w:rFonts w:ascii="Courier New" w:hAnsi="Courier New" w:cs="Courier New" w:hint="default"/>
+      </w:rPr>
+    </w:lvl>
+    <w:lvl w:ilvl="2" w:tplc="04090005" w:tentative="1">
+      <w:start w:val="1"/>
+      <w:numFmt w:val="bullet"/>
+      <w:lvlText w:val=""/>
+      <w:lvlJc w:val="left"/>
+      <w:pPr>
+        <w:ind w:left="2220" w:hanging="360"/>
+      </w:pPr>
+      <w:rPr>
+        <w:rFonts w:ascii="Wingdings" w:hAnsi="Wingdings" w:hint="default"/>
+      </w:rPr>
+    </w:lvl>
+    <w:lvl w:ilvl="3" w:tplc="04090001" w:tentative="1">
+      <w:start w:val="1"/>
+      <w:numFmt w:val="bullet"/>
+      <w:lvlText w:val=""/>
+      <w:lvlJc w:val="left"/>
+      <w:pPr>
+        <w:ind w:left="2940" w:hanging="360"/>
+      </w:pPr>
+      <w:rPr>
+        <w:rFonts w:ascii="Symbol" w:hAnsi="Symbol" w:hint="default"/>
+      </w:rPr>
+    </w:lvl>
+    <w:lvl w:ilvl="4" w:tplc="04090003" w:tentative="1">
+      <w:start w:val="1"/>
+      <w:numFmt w:val="bullet"/>
+      <w:lvlText w:val="o"/>
+      <w:lvlJc w:val="left"/>
+      <w:pPr>
+        <w:ind w:left="3660" w:hanging="360"/>
+      </w:pPr>
+      <w:rPr>
+        <w:rFonts w:ascii="Courier New" w:hAnsi="Courier New" w:cs="Courier New" w:hint="default"/>
+      </w:rPr>
+    </w:lvl>
+    <w:lvl w:ilvl="5" w:tplc="04090005" w:tentative="1">
+      <w:start w:val="1"/>
+      <w:numFmt w:val="bullet"/>
+      <w:lvlText w:val=""/>
+      <w:lvlJc w:val="left"/>
+      <w:pPr>
+        <w:ind w:left="4380" w:hanging="360"/>
+      </w:pPr>
+      <w:rPr>
+        <w:rFonts w:ascii="Wingdings" w:hAnsi="Wingdings" w:hint="default"/>
+      </w:rPr>
+    </w:lvl>
+    <w:lvl w:ilvl="6" w:tplc="04090001" w:tentative="1">
+      <w:start w:val="1"/>
+      <w:numFmt w:val="bullet"/>
+      <w:lvlText w:val=""/>
+      <w:lvlJc w:val="left"/>
+      <w:pPr>
+        <w:ind w:left="5100" w:hanging="360"/>
+      </w:pPr>
+      <w:rPr>
+        <w:rFonts w:ascii="Symbol" w:hAnsi="Symbol" w:hint="default"/>
+      </w:rPr>
+    </w:lvl>
+    <w:lvl w:ilvl="7" w:tplc="04090003" w:tentative="1">
+      <w:start w:val="1"/>
+      <w:numFmt w:val="bullet"/>
+      <w:lvlText w:val="o"/>
+      <w:lvlJc w:val="left"/>
+      <w:pPr>
+        <w:ind w:left="5820" w:hanging="360"/>
+      </w:pPr>
+      <w:rPr>
+        <w:rFonts w:ascii="Courier New" w:hAnsi="Courier New" w:cs="Courier New" w:hint="default"/>
+      </w:rPr>
+    </w:lvl>
+    <w:lvl w:ilvl="8" w:tplc="04090005" w:tentative="1">
+      <w:start w:val="1"/>
+      <w:numFmt w:val="bullet"/>
+      <w:lvlText w:val=""/>
+      <w:lvlJc w:val="left"/>
+      <w:pPr>
+        <w:ind w:left="6540" w:hanging="360"/>
+      </w:pPr>
+      <w:rPr>
+        <w:rFonts w:ascii="Wingdings" w:hAnsi="Wingdings" w:hint="default"/>
+      </w:rPr>
+    </w:lvl>
+  </w:abstractNum>
+  <w:abstractNum w:abstractNumId="10" w15:restartNumberingAfterBreak="0">
+    <w:nsid w:val="0356649C"/>
+    <w:multiLevelType w:val="hybridMultilevel"/>
+    <w:tmpl w:val="2452A73C"/>
+    <w:lvl w:ilvl="0" w:tplc="04090001">
+      <w:start w:val="1"/>
+      <w:numFmt w:val="bullet"/>
+      <w:lvlText w:val=""/>
+      <w:lvlJc w:val="left"/>
+      <w:pPr>
+        <w:ind w:left="720" w:hanging="360"/>
+      </w:pPr>
+      <w:rPr>
+        <w:rFonts w:ascii="Symbol" w:hAnsi="Symbol" w:hint="default"/>
+      </w:rPr>
+    </w:lvl>
+    <w:lvl w:ilvl="1" w:tplc="04090003" w:tentative="1">
+      <w:start w:val="1"/>
+      <w:numFmt w:val="bullet"/>
+      <w:lvlText w:val="o"/>
+      <w:lvlJc w:val="left"/>
+      <w:pPr>
+        <w:ind w:left="1440" w:hanging="360"/>
+      </w:pPr>
+      <w:rPr>
+        <w:rFonts w:ascii="Courier New" w:hAnsi="Courier New" w:cs="Courier New" w:hint="default"/>
+      </w:rPr>
+    </w:lvl>
+    <w:lvl w:ilvl="2" w:tplc="04090005" w:tentative="1">
+      <w:start w:val="1"/>
+      <w:numFmt w:val="bullet"/>
+      <w:lvlText w:val=""/>
+      <w:lvlJc w:val="left"/>
+      <w:pPr>
+        <w:ind w:left="2160" w:hanging="360"/>
+      </w:pPr>
+      <w:rPr>
+        <w:rFonts w:ascii="Wingdings" w:hAnsi="Wingdings" w:hint="default"/>
+      </w:rPr>
+    </w:lvl>
+    <w:lvl w:ilvl="3" w:tplc="04090001" w:tentative="1">
+      <w:start w:val="1"/>
+      <w:numFmt w:val="bullet"/>
+      <w:lvlText w:val=""/>
+      <w:lvlJc w:val="left"/>
+      <w:pPr>
+        <w:ind w:left="2880" w:hanging="360"/>
+      </w:pPr>
+      <w:rPr>
+        <w:rFonts w:ascii="Symbol" w:hAnsi="Symbol" w:hint="default"/>
+      </w:rPr>
+    </w:lvl>
+    <w:lvl w:ilvl="4" w:tplc="04090003" w:tentative="1">
+      <w:start w:val="1"/>
+      <w:numFmt w:val="bullet"/>
+      <w:lvlText w:val="o"/>
+      <w:lvlJc w:val="left"/>
+      <w:pPr>
+        <w:ind w:left="3600" w:hanging="360"/>
+      </w:pPr>
+      <w:rPr>
+        <w:rFonts w:ascii="Courier New" w:hAnsi="Courier New" w:cs="Courier New" w:hint="default"/>
+      </w:rPr>
+    </w:lvl>
+    <w:lvl w:ilvl="5" w:tplc="04090005" w:tentative="1">
+      <w:start w:val="1"/>
+      <w:numFmt w:val="bullet"/>
+      <w:lvlText w:val=""/>
+      <w:lvlJc w:val="left"/>
+      <w:pPr>
+        <w:ind w:left="4320" w:hanging="360"/>
+      </w:pPr>
+      <w:rPr>
+        <w:rFonts w:ascii="Wingdings" w:hAnsi="Wingdings" w:hint="default"/>
+      </w:rPr>
+    </w:lvl>
+    <w:lvl w:ilvl="6" w:tplc="04090001" w:tentative="1">
+      <w:start w:val="1"/>
+      <w:numFmt w:val="bullet"/>
+      <w:lvlText w:val=""/>
+      <w:lvlJc w:val="left"/>
+      <w:pPr>
+        <w:ind w:left="5040" w:hanging="360"/>
+      </w:pPr>
+      <w:rPr>
+        <w:rFonts w:ascii="Symbol" w:hAnsi="Symbol" w:hint="default"/>
+      </w:rPr>
+    </w:lvl>
+    <w:lvl w:ilvl="7" w:tplc="04090003" w:tentative="1">
+      <w:start w:val="1"/>
+      <w:numFmt w:val="bullet"/>
+      <w:lvlText w:val="o"/>
+      <w:lvlJc w:val="left"/>
+      <w:pPr>
+        <w:ind w:left="5760" w:hanging="360"/>
+      </w:pPr>
+      <w:rPr>
+        <w:rFonts w:ascii="Courier New" w:hAnsi="Courier New" w:cs="Courier New" w:hint="default"/>
+      </w:rPr>
+    </w:lvl>
+    <w:lvl w:ilvl="8" w:tplc="04090005" w:tentative="1">
+      <w:start w:val="1"/>
+      <w:numFmt w:val="bullet"/>
+      <w:lvlText w:val=""/>
+      <w:lvlJc w:val="left"/>
+      <w:pPr>
+        <w:ind w:left="6480" w:hanging="360"/>
+      </w:pPr>
+      <w:rPr>
+        <w:rFonts w:ascii="Wingdings" w:hAnsi="Wingdings" w:hint="default"/>
+      </w:rPr>
+    </w:lvl>
+  </w:abstractNum>
+  <w:abstractNum w:abstractNumId="11" w15:restartNumberingAfterBreak="0">
+    <w:nsid w:val="03572E34"/>
     <w:multiLevelType w:val="hybridMultilevel"/>
     <w:tmpl w:val="2B90BDB0"/>
     <w:lvl w:ilvl="0" w:tplc="04090001">
@@ -35579,11 +36402,11 @@
       </w:rPr>
     </w:lvl>
   </w:abstractNum>
-  <w:abstractNum w:abstractNumId="5" w15:restartNumberingAfterBreak="0">
-    <w:nsid w:val="022D3948"/>
-    <w:multiLevelType w:val="multilevel"/>
-    <w:tmpl w:val="0A7222D0"/>
-    <w:lvl w:ilvl="0">
+  <w:abstractNum w:abstractNumId="12" w15:restartNumberingAfterBreak="0">
+    <w:nsid w:val="037A7069"/>
+    <w:multiLevelType w:val="hybridMultilevel"/>
+    <w:tmpl w:val="282CA86E"/>
+    <w:lvl w:ilvl="0" w:tplc="4D341E58">
       <w:start w:val="1"/>
       <w:numFmt w:val="decimal"/>
       <w:lvlText w:val="%1"/>
@@ -35596,568 +36419,84 @@
         <w:b/>
       </w:rPr>
     </w:lvl>
-    <w:lvl w:ilvl="1">
+    <w:lvl w:ilvl="1" w:tplc="04090019" w:tentative="1">
+      <w:start w:val="1"/>
+      <w:numFmt w:val="lowerLetter"/>
+      <w:lvlText w:val="%2."/>
+      <w:lvlJc w:val="left"/>
+      <w:pPr>
+        <w:ind w:left="1080" w:hanging="360"/>
+      </w:pPr>
+    </w:lvl>
+    <w:lvl w:ilvl="2" w:tplc="0409001B" w:tentative="1">
+      <w:start w:val="1"/>
+      <w:numFmt w:val="lowerRoman"/>
+      <w:lvlText w:val="%3."/>
+      <w:lvlJc w:val="right"/>
+      <w:pPr>
+        <w:ind w:left="1800" w:hanging="180"/>
+      </w:pPr>
+    </w:lvl>
+    <w:lvl w:ilvl="3" w:tplc="0409000F" w:tentative="1">
       <w:start w:val="1"/>
       <w:numFmt w:val="decimal"/>
-      <w:isLgl/>
-      <w:lvlText w:val="%1.%2"/>
-      <w:lvlJc w:val="left"/>
-      <w:pPr>
-        <w:ind w:left="360" w:hanging="360"/>
-      </w:pPr>
-      <w:rPr>
-        <w:rFonts w:cs="Times New Roman" w:hint="default"/>
-      </w:rPr>
-    </w:lvl>
-    <w:lvl w:ilvl="2">
+      <w:lvlText w:val="%4."/>
+      <w:lvlJc w:val="left"/>
+      <w:pPr>
+        <w:ind w:left="2520" w:hanging="360"/>
+      </w:pPr>
+    </w:lvl>
+    <w:lvl w:ilvl="4" w:tplc="04090019" w:tentative="1">
+      <w:start w:val="1"/>
+      <w:numFmt w:val="lowerLetter"/>
+      <w:lvlText w:val="%5."/>
+      <w:lvlJc w:val="left"/>
+      <w:pPr>
+        <w:ind w:left="3240" w:hanging="360"/>
+      </w:pPr>
+    </w:lvl>
+    <w:lvl w:ilvl="5" w:tplc="0409001B" w:tentative="1">
+      <w:start w:val="1"/>
+      <w:numFmt w:val="lowerRoman"/>
+      <w:lvlText w:val="%6."/>
+      <w:lvlJc w:val="right"/>
+      <w:pPr>
+        <w:ind w:left="3960" w:hanging="180"/>
+      </w:pPr>
+    </w:lvl>
+    <w:lvl w:ilvl="6" w:tplc="0409000F" w:tentative="1">
       <w:start w:val="1"/>
       <w:numFmt w:val="decimal"/>
-      <w:isLgl/>
-      <w:lvlText w:val="%1.%2.%3"/>
-      <w:lvlJc w:val="left"/>
-      <w:pPr>
-        <w:ind w:left="720" w:hanging="720"/>
-      </w:pPr>
-      <w:rPr>
-        <w:rFonts w:cs="Times New Roman" w:hint="default"/>
-      </w:rPr>
-    </w:lvl>
-    <w:lvl w:ilvl="3">
-      <w:start w:val="1"/>
-      <w:numFmt w:val="decimal"/>
-      <w:isLgl/>
-      <w:lvlText w:val="%1.%2.%3.%4"/>
-      <w:lvlJc w:val="left"/>
-      <w:pPr>
-        <w:ind w:left="720" w:hanging="720"/>
-      </w:pPr>
-      <w:rPr>
-        <w:rFonts w:cs="Times New Roman" w:hint="default"/>
-      </w:rPr>
-    </w:lvl>
-    <w:lvl w:ilvl="4">
-      <w:start w:val="1"/>
-      <w:numFmt w:val="decimal"/>
-      <w:isLgl/>
-      <w:lvlText w:val="%1.%2.%3.%4.%5"/>
-      <w:lvlJc w:val="left"/>
-      <w:pPr>
-        <w:ind w:left="1080" w:hanging="1080"/>
-      </w:pPr>
-      <w:rPr>
-        <w:rFonts w:cs="Times New Roman" w:hint="default"/>
-      </w:rPr>
-    </w:lvl>
-    <w:lvl w:ilvl="5">
-      <w:start w:val="1"/>
-      <w:numFmt w:val="decimal"/>
-      <w:isLgl/>
-      <w:lvlText w:val="%1.%2.%3.%4.%5.%6"/>
-      <w:lvlJc w:val="left"/>
-      <w:pPr>
-        <w:ind w:left="1080" w:hanging="1080"/>
-      </w:pPr>
-      <w:rPr>
-        <w:rFonts w:cs="Times New Roman" w:hint="default"/>
-      </w:rPr>
-    </w:lvl>
-    <w:lvl w:ilvl="6">
-      <w:start w:val="1"/>
-      <w:numFmt w:val="decimal"/>
-      <w:isLgl/>
-      <w:lvlText w:val="%1.%2.%3.%4.%5.%6.%7"/>
-      <w:lvlJc w:val="left"/>
-      <w:pPr>
-        <w:ind w:left="1440" w:hanging="1440"/>
-      </w:pPr>
-      <w:rPr>
-        <w:rFonts w:cs="Times New Roman" w:hint="default"/>
-      </w:rPr>
-    </w:lvl>
-    <w:lvl w:ilvl="7">
-      <w:start w:val="1"/>
-      <w:numFmt w:val="decimal"/>
-      <w:isLgl/>
-      <w:lvlText w:val="%1.%2.%3.%4.%5.%6.%7.%8"/>
-      <w:lvlJc w:val="left"/>
-      <w:pPr>
-        <w:ind w:left="1440" w:hanging="1440"/>
-      </w:pPr>
-      <w:rPr>
-        <w:rFonts w:cs="Times New Roman" w:hint="default"/>
-      </w:rPr>
-    </w:lvl>
-    <w:lvl w:ilvl="8">
-      <w:start w:val="1"/>
-      <w:numFmt w:val="decimal"/>
-      <w:isLgl/>
-      <w:lvlText w:val="%1.%2.%3.%4.%5.%6.%7.%8.%9"/>
-      <w:lvlJc w:val="left"/>
-      <w:pPr>
-        <w:ind w:left="1440" w:hanging="1440"/>
-      </w:pPr>
-      <w:rPr>
-        <w:rFonts w:cs="Times New Roman" w:hint="default"/>
-      </w:rPr>
+      <w:lvlText w:val="%7."/>
+      <w:lvlJc w:val="left"/>
+      <w:pPr>
+        <w:ind w:left="4680" w:hanging="360"/>
+      </w:pPr>
+    </w:lvl>
+    <w:lvl w:ilvl="7" w:tplc="04090019" w:tentative="1">
+      <w:start w:val="1"/>
+      <w:numFmt w:val="lowerLetter"/>
+      <w:lvlText w:val="%8."/>
+      <w:lvlJc w:val="left"/>
+      <w:pPr>
+        <w:ind w:left="5400" w:hanging="360"/>
+      </w:pPr>
+    </w:lvl>
+    <w:lvl w:ilvl="8" w:tplc="0409001B" w:tentative="1">
+      <w:start w:val="1"/>
+      <w:numFmt w:val="lowerRoman"/>
+      <w:lvlText w:val="%9."/>
+      <w:lvlJc w:val="right"/>
+      <w:pPr>
+        <w:ind w:left="6120" w:hanging="180"/>
+      </w:pPr>
     </w:lvl>
   </w:abstractNum>
-  <w:abstractNum w:abstractNumId="6" w15:restartNumberingAfterBreak="0">
-    <w:nsid w:val="0261DA6C"/>
+  <w:abstractNum w:abstractNumId="13" w15:restartNumberingAfterBreak="0">
+    <w:nsid w:val="03F71121"/>
     <w:multiLevelType w:val="hybridMultilevel"/>
-    <w:tmpl w:val="2AD2FDC4"/>
-    <w:lvl w:ilvl="0" w:tplc="04090001">
-      <w:start w:val="1"/>
-      <w:numFmt w:val="bullet"/>
-      <w:lvlText w:val=""/>
-      <w:lvlJc w:val="left"/>
-      <w:pPr>
-        <w:ind w:left="720" w:hanging="360"/>
-      </w:pPr>
-      <w:rPr>
-        <w:rFonts w:ascii="Symbol" w:hAnsi="Symbol" w:hint="default"/>
-      </w:rPr>
-    </w:lvl>
-    <w:lvl w:ilvl="1" w:tplc="04090003">
-      <w:start w:val="1"/>
-      <w:numFmt w:val="bullet"/>
-      <w:lvlText w:val="o"/>
-      <w:lvlJc w:val="left"/>
-      <w:pPr>
-        <w:ind w:left="1440" w:hanging="360"/>
-      </w:pPr>
-      <w:rPr>
-        <w:rFonts w:ascii="Courier New" w:hAnsi="Courier New" w:cs="Courier New" w:hint="default"/>
-      </w:rPr>
-    </w:lvl>
-    <w:lvl w:ilvl="2" w:tplc="04090005" w:tentative="1">
-      <w:start w:val="1"/>
-      <w:numFmt w:val="bullet"/>
-      <w:lvlText w:val=""/>
-      <w:lvlJc w:val="left"/>
-      <w:pPr>
-        <w:ind w:left="2160" w:hanging="360"/>
-      </w:pPr>
-      <w:rPr>
-        <w:rFonts w:ascii="Wingdings" w:hAnsi="Wingdings" w:hint="default"/>
-      </w:rPr>
-    </w:lvl>
-    <w:lvl w:ilvl="3" w:tplc="04090001" w:tentative="1">
-      <w:start w:val="1"/>
-      <w:numFmt w:val="bullet"/>
-      <w:lvlText w:val=""/>
-      <w:lvlJc w:val="left"/>
-      <w:pPr>
-        <w:ind w:left="2880" w:hanging="360"/>
-      </w:pPr>
-      <w:rPr>
-        <w:rFonts w:ascii="Symbol" w:hAnsi="Symbol" w:hint="default"/>
-      </w:rPr>
-    </w:lvl>
-    <w:lvl w:ilvl="4" w:tplc="04090003" w:tentative="1">
-      <w:start w:val="1"/>
-      <w:numFmt w:val="bullet"/>
-      <w:lvlText w:val="o"/>
-      <w:lvlJc w:val="left"/>
-      <w:pPr>
-        <w:ind w:left="3600" w:hanging="360"/>
-      </w:pPr>
-      <w:rPr>
-        <w:rFonts w:ascii="Courier New" w:hAnsi="Courier New" w:cs="Courier New" w:hint="default"/>
-      </w:rPr>
-    </w:lvl>
-    <w:lvl w:ilvl="5" w:tplc="04090005" w:tentative="1">
-      <w:start w:val="1"/>
-      <w:numFmt w:val="bullet"/>
-      <w:lvlText w:val=""/>
-      <w:lvlJc w:val="left"/>
-      <w:pPr>
-        <w:ind w:left="4320" w:hanging="360"/>
-      </w:pPr>
-      <w:rPr>
-        <w:rFonts w:ascii="Wingdings" w:hAnsi="Wingdings" w:hint="default"/>
-      </w:rPr>
-    </w:lvl>
-    <w:lvl w:ilvl="6" w:tplc="04090001" w:tentative="1">
-      <w:start w:val="1"/>
-      <w:numFmt w:val="bullet"/>
-      <w:lvlText w:val=""/>
-      <w:lvlJc w:val="left"/>
-      <w:pPr>
-        <w:ind w:left="5040" w:hanging="360"/>
-      </w:pPr>
-      <w:rPr>
-        <w:rFonts w:ascii="Symbol" w:hAnsi="Symbol" w:hint="default"/>
-      </w:rPr>
-    </w:lvl>
-    <w:lvl w:ilvl="7" w:tplc="04090003" w:tentative="1">
-      <w:start w:val="1"/>
-      <w:numFmt w:val="bullet"/>
-      <w:lvlText w:val="o"/>
-      <w:lvlJc w:val="left"/>
-      <w:pPr>
-        <w:ind w:left="5760" w:hanging="360"/>
-      </w:pPr>
-      <w:rPr>
-        <w:rFonts w:ascii="Courier New" w:hAnsi="Courier New" w:cs="Courier New" w:hint="default"/>
-      </w:rPr>
-    </w:lvl>
-    <w:lvl w:ilvl="8" w:tplc="04090005" w:tentative="1">
-      <w:start w:val="1"/>
-      <w:numFmt w:val="bullet"/>
-      <w:lvlText w:val=""/>
-      <w:lvlJc w:val="left"/>
-      <w:pPr>
-        <w:ind w:left="6480" w:hanging="360"/>
-      </w:pPr>
-      <w:rPr>
-        <w:rFonts w:ascii="Wingdings" w:hAnsi="Wingdings" w:hint="default"/>
-      </w:rPr>
-    </w:lvl>
-  </w:abstractNum>
-  <w:abstractNum w:abstractNumId="7" w15:restartNumberingAfterBreak="0">
-    <w:nsid w:val="0264111A"/>
-    <w:multiLevelType w:val="hybridMultilevel"/>
-    <w:tmpl w:val="B002DE22"/>
-    <w:lvl w:ilvl="0" w:tplc="04090001">
-      <w:start w:val="1"/>
-      <w:numFmt w:val="bullet"/>
-      <w:lvlText w:val=""/>
-      <w:lvlJc w:val="left"/>
-      <w:pPr>
-        <w:ind w:left="720" w:hanging="360"/>
-      </w:pPr>
-      <w:rPr>
-        <w:rFonts w:ascii="Symbol" w:hAnsi="Symbol" w:hint="default"/>
-      </w:rPr>
-    </w:lvl>
-    <w:lvl w:ilvl="1" w:tplc="04090003">
-      <w:start w:val="1"/>
-      <w:numFmt w:val="bullet"/>
-      <w:lvlText w:val="o"/>
-      <w:lvlJc w:val="left"/>
-      <w:pPr>
-        <w:ind w:left="1440" w:hanging="360"/>
-      </w:pPr>
-      <w:rPr>
-        <w:rFonts w:ascii="Courier New" w:hAnsi="Courier New" w:cs="Courier New" w:hint="default"/>
-      </w:rPr>
-    </w:lvl>
-    <w:lvl w:ilvl="2" w:tplc="04090005" w:tentative="1">
-      <w:start w:val="1"/>
-      <w:numFmt w:val="bullet"/>
-      <w:lvlText w:val=""/>
-      <w:lvlJc w:val="left"/>
-      <w:pPr>
-        <w:ind w:left="2160" w:hanging="360"/>
-      </w:pPr>
-      <w:rPr>
-        <w:rFonts w:ascii="Wingdings" w:hAnsi="Wingdings" w:hint="default"/>
-      </w:rPr>
-    </w:lvl>
-    <w:lvl w:ilvl="3" w:tplc="04090001" w:tentative="1">
-      <w:start w:val="1"/>
-      <w:numFmt w:val="bullet"/>
-      <w:lvlText w:val=""/>
-      <w:lvlJc w:val="left"/>
-      <w:pPr>
-        <w:ind w:left="2880" w:hanging="360"/>
-      </w:pPr>
-      <w:rPr>
-        <w:rFonts w:ascii="Symbol" w:hAnsi="Symbol" w:hint="default"/>
-      </w:rPr>
-    </w:lvl>
-    <w:lvl w:ilvl="4" w:tplc="04090003" w:tentative="1">
-      <w:start w:val="1"/>
-      <w:numFmt w:val="bullet"/>
-      <w:lvlText w:val="o"/>
-      <w:lvlJc w:val="left"/>
-      <w:pPr>
-        <w:ind w:left="3600" w:hanging="360"/>
-      </w:pPr>
-      <w:rPr>
-        <w:rFonts w:ascii="Courier New" w:hAnsi="Courier New" w:cs="Courier New" w:hint="default"/>
-      </w:rPr>
-    </w:lvl>
-    <w:lvl w:ilvl="5" w:tplc="04090005" w:tentative="1">
-      <w:start w:val="1"/>
-      <w:numFmt w:val="bullet"/>
-      <w:lvlText w:val=""/>
-      <w:lvlJc w:val="left"/>
-      <w:pPr>
-        <w:ind w:left="4320" w:hanging="360"/>
-      </w:pPr>
-      <w:rPr>
-        <w:rFonts w:ascii="Wingdings" w:hAnsi="Wingdings" w:hint="default"/>
-      </w:rPr>
-    </w:lvl>
-    <w:lvl w:ilvl="6" w:tplc="04090001" w:tentative="1">
-      <w:start w:val="1"/>
-      <w:numFmt w:val="bullet"/>
-      <w:lvlText w:val=""/>
-      <w:lvlJc w:val="left"/>
-      <w:pPr>
-        <w:ind w:left="5040" w:hanging="360"/>
-      </w:pPr>
-      <w:rPr>
-        <w:rFonts w:ascii="Symbol" w:hAnsi="Symbol" w:hint="default"/>
-      </w:rPr>
-    </w:lvl>
-    <w:lvl w:ilvl="7" w:tplc="04090003" w:tentative="1">
-      <w:start w:val="1"/>
-      <w:numFmt w:val="bullet"/>
-      <w:lvlText w:val="o"/>
-      <w:lvlJc w:val="left"/>
-      <w:pPr>
-        <w:ind w:left="5760" w:hanging="360"/>
-      </w:pPr>
-      <w:rPr>
-        <w:rFonts w:ascii="Courier New" w:hAnsi="Courier New" w:cs="Courier New" w:hint="default"/>
-      </w:rPr>
-    </w:lvl>
-    <w:lvl w:ilvl="8" w:tplc="04090005" w:tentative="1">
-      <w:start w:val="1"/>
-      <w:numFmt w:val="bullet"/>
-      <w:lvlText w:val=""/>
-      <w:lvlJc w:val="left"/>
-      <w:pPr>
-        <w:ind w:left="6480" w:hanging="360"/>
-      </w:pPr>
-      <w:rPr>
-        <w:rFonts w:ascii="Wingdings" w:hAnsi="Wingdings" w:hint="default"/>
-      </w:rPr>
-    </w:lvl>
-  </w:abstractNum>
-  <w:abstractNum w:abstractNumId="8" w15:restartNumberingAfterBreak="0">
-    <w:nsid w:val="02C2576E"/>
-    <w:multiLevelType w:val="hybridMultilevel"/>
-    <w:tmpl w:val="2452A73C"/>
-    <w:lvl w:ilvl="0" w:tplc="04090001">
-      <w:start w:val="1"/>
-      <w:numFmt w:val="bullet"/>
-      <w:lvlText w:val=""/>
-      <w:lvlJc w:val="left"/>
-      <w:pPr>
-        <w:ind w:left="720" w:hanging="360"/>
-      </w:pPr>
-      <w:rPr>
-        <w:rFonts w:ascii="Symbol" w:hAnsi="Symbol" w:hint="default"/>
-      </w:rPr>
-    </w:lvl>
-    <w:lvl w:ilvl="1" w:tplc="04090003" w:tentative="1">
-      <w:start w:val="1"/>
-      <w:numFmt w:val="bullet"/>
-      <w:lvlText w:val="o"/>
-      <w:lvlJc w:val="left"/>
-      <w:pPr>
-        <w:ind w:left="1440" w:hanging="360"/>
-      </w:pPr>
-      <w:rPr>
-        <w:rFonts w:ascii="Courier New" w:hAnsi="Courier New" w:cs="Courier New" w:hint="default"/>
-      </w:rPr>
-    </w:lvl>
-    <w:lvl w:ilvl="2" w:tplc="04090005" w:tentative="1">
-      <w:start w:val="1"/>
-      <w:numFmt w:val="bullet"/>
-      <w:lvlText w:val=""/>
-      <w:lvlJc w:val="left"/>
-      <w:pPr>
-        <w:ind w:left="2160" w:hanging="360"/>
-      </w:pPr>
-      <w:rPr>
-        <w:rFonts w:ascii="Wingdings" w:hAnsi="Wingdings" w:hint="default"/>
-      </w:rPr>
-    </w:lvl>
-    <w:lvl w:ilvl="3" w:tplc="04090001" w:tentative="1">
-      <w:start w:val="1"/>
-      <w:numFmt w:val="bullet"/>
-      <w:lvlText w:val=""/>
-      <w:lvlJc w:val="left"/>
-      <w:pPr>
-        <w:ind w:left="2880" w:hanging="360"/>
-      </w:pPr>
-      <w:rPr>
-        <w:rFonts w:ascii="Symbol" w:hAnsi="Symbol" w:hint="default"/>
-      </w:rPr>
-    </w:lvl>
-    <w:lvl w:ilvl="4" w:tplc="04090003" w:tentative="1">
-      <w:start w:val="1"/>
-      <w:numFmt w:val="bullet"/>
-      <w:lvlText w:val="o"/>
-      <w:lvlJc w:val="left"/>
-      <w:pPr>
-        <w:ind w:left="3600" w:hanging="360"/>
-      </w:pPr>
-      <w:rPr>
-        <w:rFonts w:ascii="Courier New" w:hAnsi="Courier New" w:cs="Courier New" w:hint="default"/>
-      </w:rPr>
-    </w:lvl>
-    <w:lvl w:ilvl="5" w:tplc="04090005" w:tentative="1">
-      <w:start w:val="1"/>
-      <w:numFmt w:val="bullet"/>
-      <w:lvlText w:val=""/>
-      <w:lvlJc w:val="left"/>
-      <w:pPr>
-        <w:ind w:left="4320" w:hanging="360"/>
-      </w:pPr>
-      <w:rPr>
-        <w:rFonts w:ascii="Wingdings" w:hAnsi="Wingdings" w:hint="default"/>
-      </w:rPr>
-    </w:lvl>
-    <w:lvl w:ilvl="6" w:tplc="04090001" w:tentative="1">
-      <w:start w:val="1"/>
-      <w:numFmt w:val="bullet"/>
-      <w:lvlText w:val=""/>
-      <w:lvlJc w:val="left"/>
-      <w:pPr>
-        <w:ind w:left="5040" w:hanging="360"/>
-      </w:pPr>
-      <w:rPr>
-        <w:rFonts w:ascii="Symbol" w:hAnsi="Symbol" w:hint="default"/>
-      </w:rPr>
-    </w:lvl>
-    <w:lvl w:ilvl="7" w:tplc="04090003" w:tentative="1">
-      <w:start w:val="1"/>
-      <w:numFmt w:val="bullet"/>
-      <w:lvlText w:val="o"/>
-      <w:lvlJc w:val="left"/>
-      <w:pPr>
-        <w:ind w:left="5760" w:hanging="360"/>
-      </w:pPr>
-      <w:rPr>
-        <w:rFonts w:ascii="Courier New" w:hAnsi="Courier New" w:cs="Courier New" w:hint="default"/>
-      </w:rPr>
-    </w:lvl>
-    <w:lvl w:ilvl="8" w:tplc="04090005" w:tentative="1">
-      <w:start w:val="1"/>
-      <w:numFmt w:val="bullet"/>
-      <w:lvlText w:val=""/>
-      <w:lvlJc w:val="left"/>
-      <w:pPr>
-        <w:ind w:left="6480" w:hanging="360"/>
-      </w:pPr>
-      <w:rPr>
-        <w:rFonts w:ascii="Wingdings" w:hAnsi="Wingdings" w:hint="default"/>
-      </w:rPr>
-    </w:lvl>
-  </w:abstractNum>
-  <w:abstractNum w:abstractNumId="9" w15:restartNumberingAfterBreak="0">
-    <w:nsid w:val="02E80060"/>
-    <w:multiLevelType w:val="hybridMultilevel"/>
-    <w:tmpl w:val="BE648D76"/>
-    <w:lvl w:ilvl="0" w:tplc="04090001">
-      <w:start w:val="1"/>
-      <w:numFmt w:val="bullet"/>
-      <w:lvlText w:val=""/>
-      <w:lvlJc w:val="left"/>
-      <w:pPr>
-        <w:ind w:left="720" w:hanging="360"/>
-      </w:pPr>
-      <w:rPr>
-        <w:rFonts w:ascii="Symbol" w:hAnsi="Symbol" w:hint="default"/>
-      </w:rPr>
-    </w:lvl>
-    <w:lvl w:ilvl="1" w:tplc="04090003" w:tentative="1">
-      <w:start w:val="1"/>
-      <w:numFmt w:val="bullet"/>
-      <w:lvlText w:val="o"/>
-      <w:lvlJc w:val="left"/>
-      <w:pPr>
-        <w:ind w:left="1440" w:hanging="360"/>
-      </w:pPr>
-      <w:rPr>
-        <w:rFonts w:ascii="Courier New" w:hAnsi="Courier New" w:cs="Courier New" w:hint="default"/>
-      </w:rPr>
-    </w:lvl>
-    <w:lvl w:ilvl="2" w:tplc="04090005" w:tentative="1">
-      <w:start w:val="1"/>
-      <w:numFmt w:val="bullet"/>
-      <w:lvlText w:val=""/>
-      <w:lvlJc w:val="left"/>
-      <w:pPr>
-        <w:ind w:left="2160" w:hanging="360"/>
-      </w:pPr>
-      <w:rPr>
-        <w:rFonts w:ascii="Wingdings" w:hAnsi="Wingdings" w:hint="default"/>
-      </w:rPr>
-    </w:lvl>
-    <w:lvl w:ilvl="3" w:tplc="04090001" w:tentative="1">
-      <w:start w:val="1"/>
-      <w:numFmt w:val="bullet"/>
-      <w:lvlText w:val=""/>
-      <w:lvlJc w:val="left"/>
-      <w:pPr>
-        <w:ind w:left="2880" w:hanging="360"/>
-      </w:pPr>
-      <w:rPr>
-        <w:rFonts w:ascii="Symbol" w:hAnsi="Symbol" w:hint="default"/>
-      </w:rPr>
-    </w:lvl>
-    <w:lvl w:ilvl="4" w:tplc="04090003" w:tentative="1">
-      <w:start w:val="1"/>
-      <w:numFmt w:val="bullet"/>
-      <w:lvlText w:val="o"/>
-      <w:lvlJc w:val="left"/>
-      <w:pPr>
-        <w:ind w:left="3600" w:hanging="360"/>
-      </w:pPr>
-      <w:rPr>
-        <w:rFonts w:ascii="Courier New" w:hAnsi="Courier New" w:cs="Courier New" w:hint="default"/>
-      </w:rPr>
-    </w:lvl>
-    <w:lvl w:ilvl="5" w:tplc="04090005" w:tentative="1">
-      <w:start w:val="1"/>
-      <w:numFmt w:val="bullet"/>
-      <w:lvlText w:val=""/>
-      <w:lvlJc w:val="left"/>
-      <w:pPr>
-        <w:ind w:left="4320" w:hanging="360"/>
-      </w:pPr>
-      <w:rPr>
-        <w:rFonts w:ascii="Wingdings" w:hAnsi="Wingdings" w:hint="default"/>
-      </w:rPr>
-    </w:lvl>
-    <w:lvl w:ilvl="6" w:tplc="04090001" w:tentative="1">
-      <w:start w:val="1"/>
-      <w:numFmt w:val="bullet"/>
-      <w:lvlText w:val=""/>
-      <w:lvlJc w:val="left"/>
-      <w:pPr>
-        <w:ind w:left="5040" w:hanging="360"/>
-      </w:pPr>
-      <w:rPr>
-        <w:rFonts w:ascii="Symbol" w:hAnsi="Symbol" w:hint="default"/>
-      </w:rPr>
-    </w:lvl>
-    <w:lvl w:ilvl="7" w:tplc="04090003" w:tentative="1">
-      <w:start w:val="1"/>
-      <w:numFmt w:val="bullet"/>
-      <w:lvlText w:val="o"/>
-      <w:lvlJc w:val="left"/>
-      <w:pPr>
-        <w:ind w:left="5760" w:hanging="360"/>
-      </w:pPr>
-      <w:rPr>
-        <w:rFonts w:ascii="Courier New" w:hAnsi="Courier New" w:cs="Courier New" w:hint="default"/>
-      </w:rPr>
-    </w:lvl>
-    <w:lvl w:ilvl="8" w:tplc="04090005" w:tentative="1">
-      <w:start w:val="1"/>
-      <w:numFmt w:val="bullet"/>
-      <w:lvlText w:val=""/>
-      <w:lvlJc w:val="left"/>
-      <w:pPr>
-        <w:ind w:left="6480" w:hanging="360"/>
-      </w:pPr>
-      <w:rPr>
-        <w:rFonts w:ascii="Wingdings" w:hAnsi="Wingdings" w:hint="default"/>
-      </w:rPr>
-    </w:lvl>
-  </w:abstractNum>
-  <w:abstractNum w:abstractNumId="10" w15:restartNumberingAfterBreak="0">
-    <w:nsid w:val="02F56921"/>
-    <w:multiLevelType w:val="hybridMultilevel"/>
-    <w:tmpl w:val="3E90A162"/>
-    <w:lvl w:ilvl="0" w:tplc="72826EE4">
+    <w:tmpl w:val="CFCEC912"/>
+    <w:lvl w:ilvl="0" w:tplc="BCC67666">
       <w:start w:val="1"/>
       <w:numFmt w:val="decimal"/>
       <w:lvlText w:val="%1"/>
@@ -36243,8 +36582,460 @@
       </w:pPr>
     </w:lvl>
   </w:abstractNum>
-  <w:abstractNum w:abstractNumId="11" w15:restartNumberingAfterBreak="0">
-    <w:nsid w:val="036BBD18"/>
+  <w:abstractNum w:abstractNumId="14" w15:restartNumberingAfterBreak="0">
+    <w:nsid w:val="0421377E"/>
+    <w:multiLevelType w:val="hybridMultilevel"/>
+    <w:tmpl w:val="5ED8D830"/>
+    <w:lvl w:ilvl="0" w:tplc="04090001">
+      <w:start w:val="1"/>
+      <w:numFmt w:val="bullet"/>
+      <w:lvlText w:val=""/>
+      <w:lvlJc w:val="left"/>
+      <w:pPr>
+        <w:ind w:left="720" w:hanging="360"/>
+      </w:pPr>
+      <w:rPr>
+        <w:rFonts w:ascii="Symbol" w:hAnsi="Symbol" w:hint="default"/>
+      </w:rPr>
+    </w:lvl>
+    <w:lvl w:ilvl="1" w:tplc="04090003" w:tentative="1">
+      <w:start w:val="1"/>
+      <w:numFmt w:val="bullet"/>
+      <w:lvlText w:val="o"/>
+      <w:lvlJc w:val="left"/>
+      <w:pPr>
+        <w:ind w:left="1440" w:hanging="360"/>
+      </w:pPr>
+      <w:rPr>
+        <w:rFonts w:ascii="Courier New" w:hAnsi="Courier New" w:cs="Courier New" w:hint="default"/>
+      </w:rPr>
+    </w:lvl>
+    <w:lvl w:ilvl="2" w:tplc="04090005" w:tentative="1">
+      <w:start w:val="1"/>
+      <w:numFmt w:val="bullet"/>
+      <w:lvlText w:val=""/>
+      <w:lvlJc w:val="left"/>
+      <w:pPr>
+        <w:ind w:left="2160" w:hanging="360"/>
+      </w:pPr>
+      <w:rPr>
+        <w:rFonts w:ascii="Wingdings" w:hAnsi="Wingdings" w:hint="default"/>
+      </w:rPr>
+    </w:lvl>
+    <w:lvl w:ilvl="3" w:tplc="04090001" w:tentative="1">
+      <w:start w:val="1"/>
+      <w:numFmt w:val="bullet"/>
+      <w:lvlText w:val=""/>
+      <w:lvlJc w:val="left"/>
+      <w:pPr>
+        <w:ind w:left="2880" w:hanging="360"/>
+      </w:pPr>
+      <w:rPr>
+        <w:rFonts w:ascii="Symbol" w:hAnsi="Symbol" w:hint="default"/>
+      </w:rPr>
+    </w:lvl>
+    <w:lvl w:ilvl="4" w:tplc="04090003" w:tentative="1">
+      <w:start w:val="1"/>
+      <w:numFmt w:val="bullet"/>
+      <w:lvlText w:val="o"/>
+      <w:lvlJc w:val="left"/>
+      <w:pPr>
+        <w:ind w:left="3600" w:hanging="360"/>
+      </w:pPr>
+      <w:rPr>
+        <w:rFonts w:ascii="Courier New" w:hAnsi="Courier New" w:cs="Courier New" w:hint="default"/>
+      </w:rPr>
+    </w:lvl>
+    <w:lvl w:ilvl="5" w:tplc="04090005" w:tentative="1">
+      <w:start w:val="1"/>
+      <w:numFmt w:val="bullet"/>
+      <w:lvlText w:val=""/>
+      <w:lvlJc w:val="left"/>
+      <w:pPr>
+        <w:ind w:left="4320" w:hanging="360"/>
+      </w:pPr>
+      <w:rPr>
+        <w:rFonts w:ascii="Wingdings" w:hAnsi="Wingdings" w:hint="default"/>
+      </w:rPr>
+    </w:lvl>
+    <w:lvl w:ilvl="6" w:tplc="04090001" w:tentative="1">
+      <w:start w:val="1"/>
+      <w:numFmt w:val="bullet"/>
+      <w:lvlText w:val=""/>
+      <w:lvlJc w:val="left"/>
+      <w:pPr>
+        <w:ind w:left="5040" w:hanging="360"/>
+      </w:pPr>
+      <w:rPr>
+        <w:rFonts w:ascii="Symbol" w:hAnsi="Symbol" w:hint="default"/>
+      </w:rPr>
+    </w:lvl>
+    <w:lvl w:ilvl="7" w:tplc="04090003" w:tentative="1">
+      <w:start w:val="1"/>
+      <w:numFmt w:val="bullet"/>
+      <w:lvlText w:val="o"/>
+      <w:lvlJc w:val="left"/>
+      <w:pPr>
+        <w:ind w:left="5760" w:hanging="360"/>
+      </w:pPr>
+      <w:rPr>
+        <w:rFonts w:ascii="Courier New" w:hAnsi="Courier New" w:cs="Courier New" w:hint="default"/>
+      </w:rPr>
+    </w:lvl>
+    <w:lvl w:ilvl="8" w:tplc="04090005" w:tentative="1">
+      <w:start w:val="1"/>
+      <w:numFmt w:val="bullet"/>
+      <w:lvlText w:val=""/>
+      <w:lvlJc w:val="left"/>
+      <w:pPr>
+        <w:ind w:left="6480" w:hanging="360"/>
+      </w:pPr>
+      <w:rPr>
+        <w:rFonts w:ascii="Wingdings" w:hAnsi="Wingdings" w:hint="default"/>
+      </w:rPr>
+    </w:lvl>
+  </w:abstractNum>
+  <w:abstractNum w:abstractNumId="15" w15:restartNumberingAfterBreak="0">
+    <w:nsid w:val="0427044A"/>
+    <w:multiLevelType w:val="hybridMultilevel"/>
+    <w:tmpl w:val="2CDC4976"/>
+    <w:lvl w:ilvl="0" w:tplc="04090001">
+      <w:start w:val="1"/>
+      <w:numFmt w:val="bullet"/>
+      <w:lvlText w:val=""/>
+      <w:lvlJc w:val="left"/>
+      <w:pPr>
+        <w:ind w:left="720" w:hanging="360"/>
+      </w:pPr>
+      <w:rPr>
+        <w:rFonts w:ascii="Symbol" w:hAnsi="Symbol" w:hint="default"/>
+      </w:rPr>
+    </w:lvl>
+    <w:lvl w:ilvl="1" w:tplc="04090003" w:tentative="1">
+      <w:start w:val="1"/>
+      <w:numFmt w:val="bullet"/>
+      <w:lvlText w:val="o"/>
+      <w:lvlJc w:val="left"/>
+      <w:pPr>
+        <w:ind w:left="1440" w:hanging="360"/>
+      </w:pPr>
+      <w:rPr>
+        <w:rFonts w:ascii="Courier New" w:hAnsi="Courier New" w:cs="Courier New" w:hint="default"/>
+      </w:rPr>
+    </w:lvl>
+    <w:lvl w:ilvl="2" w:tplc="04090005" w:tentative="1">
+      <w:start w:val="1"/>
+      <w:numFmt w:val="bullet"/>
+      <w:lvlText w:val=""/>
+      <w:lvlJc w:val="left"/>
+      <w:pPr>
+        <w:ind w:left="2160" w:hanging="360"/>
+      </w:pPr>
+      <w:rPr>
+        <w:rFonts w:ascii="Wingdings" w:hAnsi="Wingdings" w:hint="default"/>
+      </w:rPr>
+    </w:lvl>
+    <w:lvl w:ilvl="3" w:tplc="04090001" w:tentative="1">
+      <w:start w:val="1"/>
+      <w:numFmt w:val="bullet"/>
+      <w:lvlText w:val=""/>
+      <w:lvlJc w:val="left"/>
+      <w:pPr>
+        <w:ind w:left="2880" w:hanging="360"/>
+      </w:pPr>
+      <w:rPr>
+        <w:rFonts w:ascii="Symbol" w:hAnsi="Symbol" w:hint="default"/>
+      </w:rPr>
+    </w:lvl>
+    <w:lvl w:ilvl="4" w:tplc="04090003" w:tentative="1">
+      <w:start w:val="1"/>
+      <w:numFmt w:val="bullet"/>
+      <w:lvlText w:val="o"/>
+      <w:lvlJc w:val="left"/>
+      <w:pPr>
+        <w:ind w:left="3600" w:hanging="360"/>
+      </w:pPr>
+      <w:rPr>
+        <w:rFonts w:ascii="Courier New" w:hAnsi="Courier New" w:cs="Courier New" w:hint="default"/>
+      </w:rPr>
+    </w:lvl>
+    <w:lvl w:ilvl="5" w:tplc="04090005" w:tentative="1">
+      <w:start w:val="1"/>
+      <w:numFmt w:val="bullet"/>
+      <w:lvlText w:val=""/>
+      <w:lvlJc w:val="left"/>
+      <w:pPr>
+        <w:ind w:left="4320" w:hanging="360"/>
+      </w:pPr>
+      <w:rPr>
+        <w:rFonts w:ascii="Wingdings" w:hAnsi="Wingdings" w:hint="default"/>
+      </w:rPr>
+    </w:lvl>
+    <w:lvl w:ilvl="6" w:tplc="04090001" w:tentative="1">
+      <w:start w:val="1"/>
+      <w:numFmt w:val="bullet"/>
+      <w:lvlText w:val=""/>
+      <w:lvlJc w:val="left"/>
+      <w:pPr>
+        <w:ind w:left="5040" w:hanging="360"/>
+      </w:pPr>
+      <w:rPr>
+        <w:rFonts w:ascii="Symbol" w:hAnsi="Symbol" w:hint="default"/>
+      </w:rPr>
+    </w:lvl>
+    <w:lvl w:ilvl="7" w:tplc="04090003" w:tentative="1">
+      <w:start w:val="1"/>
+      <w:numFmt w:val="bullet"/>
+      <w:lvlText w:val="o"/>
+      <w:lvlJc w:val="left"/>
+      <w:pPr>
+        <w:ind w:left="5760" w:hanging="360"/>
+      </w:pPr>
+      <w:rPr>
+        <w:rFonts w:ascii="Courier New" w:hAnsi="Courier New" w:cs="Courier New" w:hint="default"/>
+      </w:rPr>
+    </w:lvl>
+    <w:lvl w:ilvl="8" w:tplc="04090005" w:tentative="1">
+      <w:start w:val="1"/>
+      <w:numFmt w:val="bullet"/>
+      <w:lvlText w:val=""/>
+      <w:lvlJc w:val="left"/>
+      <w:pPr>
+        <w:ind w:left="6480" w:hanging="360"/>
+      </w:pPr>
+      <w:rPr>
+        <w:rFonts w:ascii="Wingdings" w:hAnsi="Wingdings" w:hint="default"/>
+      </w:rPr>
+    </w:lvl>
+  </w:abstractNum>
+  <w:abstractNum w:abstractNumId="16" w15:restartNumberingAfterBreak="0">
+    <w:nsid w:val="0446F0CE"/>
+    <w:multiLevelType w:val="hybridMultilevel"/>
+    <w:tmpl w:val="46C671D8"/>
+    <w:lvl w:ilvl="0" w:tplc="04090001">
+      <w:start w:val="1"/>
+      <w:numFmt w:val="bullet"/>
+      <w:lvlText w:val=""/>
+      <w:lvlJc w:val="left"/>
+      <w:pPr>
+        <w:ind w:left="720" w:hanging="360"/>
+      </w:pPr>
+      <w:rPr>
+        <w:rFonts w:ascii="Symbol" w:hAnsi="Symbol" w:hint="default"/>
+      </w:rPr>
+    </w:lvl>
+    <w:lvl w:ilvl="1" w:tplc="04090003" w:tentative="1">
+      <w:start w:val="1"/>
+      <w:numFmt w:val="bullet"/>
+      <w:lvlText w:val="o"/>
+      <w:lvlJc w:val="left"/>
+      <w:pPr>
+        <w:ind w:left="1440" w:hanging="360"/>
+      </w:pPr>
+      <w:rPr>
+        <w:rFonts w:ascii="Courier New" w:hAnsi="Courier New" w:cs="Courier New" w:hint="default"/>
+      </w:rPr>
+    </w:lvl>
+    <w:lvl w:ilvl="2" w:tplc="04090005" w:tentative="1">
+      <w:start w:val="1"/>
+      <w:numFmt w:val="bullet"/>
+      <w:lvlText w:val=""/>
+      <w:lvlJc w:val="left"/>
+      <w:pPr>
+        <w:ind w:left="2160" w:hanging="360"/>
+      </w:pPr>
+      <w:rPr>
+        <w:rFonts w:ascii="Wingdings" w:hAnsi="Wingdings" w:hint="default"/>
+      </w:rPr>
+    </w:lvl>
+    <w:lvl w:ilvl="3" w:tplc="04090001" w:tentative="1">
+      <w:start w:val="1"/>
+      <w:numFmt w:val="bullet"/>
+      <w:lvlText w:val=""/>
+      <w:lvlJc w:val="left"/>
+      <w:pPr>
+        <w:ind w:left="2880" w:hanging="360"/>
+      </w:pPr>
+      <w:rPr>
+        <w:rFonts w:ascii="Symbol" w:hAnsi="Symbol" w:hint="default"/>
+      </w:rPr>
+    </w:lvl>
+    <w:lvl w:ilvl="4" w:tplc="04090003" w:tentative="1">
+      <w:start w:val="1"/>
+      <w:numFmt w:val="bullet"/>
+      <w:lvlText w:val="o"/>
+      <w:lvlJc w:val="left"/>
+      <w:pPr>
+        <w:ind w:left="3600" w:hanging="360"/>
+      </w:pPr>
+      <w:rPr>
+        <w:rFonts w:ascii="Courier New" w:hAnsi="Courier New" w:cs="Courier New" w:hint="default"/>
+      </w:rPr>
+    </w:lvl>
+    <w:lvl w:ilvl="5" w:tplc="04090005" w:tentative="1">
+      <w:start w:val="1"/>
+      <w:numFmt w:val="bullet"/>
+      <w:lvlText w:val=""/>
+      <w:lvlJc w:val="left"/>
+      <w:pPr>
+        <w:ind w:left="4320" w:hanging="360"/>
+      </w:pPr>
+      <w:rPr>
+        <w:rFonts w:ascii="Wingdings" w:hAnsi="Wingdings" w:hint="default"/>
+      </w:rPr>
+    </w:lvl>
+    <w:lvl w:ilvl="6" w:tplc="04090001" w:tentative="1">
+      <w:start w:val="1"/>
+      <w:numFmt w:val="bullet"/>
+      <w:lvlText w:val=""/>
+      <w:lvlJc w:val="left"/>
+      <w:pPr>
+        <w:ind w:left="5040" w:hanging="360"/>
+      </w:pPr>
+      <w:rPr>
+        <w:rFonts w:ascii="Symbol" w:hAnsi="Symbol" w:hint="default"/>
+      </w:rPr>
+    </w:lvl>
+    <w:lvl w:ilvl="7" w:tplc="04090003" w:tentative="1">
+      <w:start w:val="1"/>
+      <w:numFmt w:val="bullet"/>
+      <w:lvlText w:val="o"/>
+      <w:lvlJc w:val="left"/>
+      <w:pPr>
+        <w:ind w:left="5760" w:hanging="360"/>
+      </w:pPr>
+      <w:rPr>
+        <w:rFonts w:ascii="Courier New" w:hAnsi="Courier New" w:cs="Courier New" w:hint="default"/>
+      </w:rPr>
+    </w:lvl>
+    <w:lvl w:ilvl="8" w:tplc="04090005" w:tentative="1">
+      <w:start w:val="1"/>
+      <w:numFmt w:val="bullet"/>
+      <w:lvlText w:val=""/>
+      <w:lvlJc w:val="left"/>
+      <w:pPr>
+        <w:ind w:left="6480" w:hanging="360"/>
+      </w:pPr>
+      <w:rPr>
+        <w:rFonts w:ascii="Wingdings" w:hAnsi="Wingdings" w:hint="default"/>
+      </w:rPr>
+    </w:lvl>
+  </w:abstractNum>
+  <w:abstractNum w:abstractNumId="17" w15:restartNumberingAfterBreak="0">
+    <w:nsid w:val="051013C6"/>
+    <w:multiLevelType w:val="hybridMultilevel"/>
+    <w:tmpl w:val="89ACF228"/>
+    <w:lvl w:ilvl="0" w:tplc="04090001">
+      <w:start w:val="1"/>
+      <w:numFmt w:val="bullet"/>
+      <w:lvlText w:val=""/>
+      <w:lvlJc w:val="left"/>
+      <w:pPr>
+        <w:ind w:left="720" w:hanging="360"/>
+      </w:pPr>
+      <w:rPr>
+        <w:rFonts w:ascii="Symbol" w:hAnsi="Symbol" w:hint="default"/>
+      </w:rPr>
+    </w:lvl>
+    <w:lvl w:ilvl="1" w:tplc="04090003" w:tentative="1">
+      <w:start w:val="1"/>
+      <w:numFmt w:val="bullet"/>
+      <w:lvlText w:val="o"/>
+      <w:lvlJc w:val="left"/>
+      <w:pPr>
+        <w:ind w:left="1440" w:hanging="360"/>
+      </w:pPr>
+      <w:rPr>
+        <w:rFonts w:ascii="Courier New" w:hAnsi="Courier New" w:cs="Courier New" w:hint="default"/>
+      </w:rPr>
+    </w:lvl>
+    <w:lvl w:ilvl="2" w:tplc="04090005" w:tentative="1">
+      <w:start w:val="1"/>
+      <w:numFmt w:val="bullet"/>
+      <w:lvlText w:val=""/>
+      <w:lvlJc w:val="left"/>
+      <w:pPr>
+        <w:ind w:left="2160" w:hanging="360"/>
+      </w:pPr>
+      <w:rPr>
+        <w:rFonts w:ascii="Wingdings" w:hAnsi="Wingdings" w:hint="default"/>
+      </w:rPr>
+    </w:lvl>
+    <w:lvl w:ilvl="3" w:tplc="04090001" w:tentative="1">
+      <w:start w:val="1"/>
+      <w:numFmt w:val="bullet"/>
+      <w:lvlText w:val=""/>
+      <w:lvlJc w:val="left"/>
+      <w:pPr>
+        <w:ind w:left="2880" w:hanging="360"/>
+      </w:pPr>
+      <w:rPr>
+        <w:rFonts w:ascii="Symbol" w:hAnsi="Symbol" w:hint="default"/>
+      </w:rPr>
+    </w:lvl>
+    <w:lvl w:ilvl="4" w:tplc="04090003" w:tentative="1">
+      <w:start w:val="1"/>
+      <w:numFmt w:val="bullet"/>
+      <w:lvlText w:val="o"/>
+      <w:lvlJc w:val="left"/>
+      <w:pPr>
+        <w:ind w:left="3600" w:hanging="360"/>
+      </w:pPr>
+      <w:rPr>
+        <w:rFonts w:ascii="Courier New" w:hAnsi="Courier New" w:cs="Courier New" w:hint="default"/>
+      </w:rPr>
+    </w:lvl>
+    <w:lvl w:ilvl="5" w:tplc="04090005" w:tentative="1">
+      <w:start w:val="1"/>
+      <w:numFmt w:val="bullet"/>
+      <w:lvlText w:val=""/>
+      <w:lvlJc w:val="left"/>
+      <w:pPr>
+        <w:ind w:left="4320" w:hanging="360"/>
+      </w:pPr>
+      <w:rPr>
+        <w:rFonts w:ascii="Wingdings" w:hAnsi="Wingdings" w:hint="default"/>
+      </w:rPr>
+    </w:lvl>
+    <w:lvl w:ilvl="6" w:tplc="04090001" w:tentative="1">
+      <w:start w:val="1"/>
+      <w:numFmt w:val="bullet"/>
+      <w:lvlText w:val=""/>
+      <w:lvlJc w:val="left"/>
+      <w:pPr>
+        <w:ind w:left="5040" w:hanging="360"/>
+      </w:pPr>
+      <w:rPr>
+        <w:rFonts w:ascii="Symbol" w:hAnsi="Symbol" w:hint="default"/>
+      </w:rPr>
+    </w:lvl>
+    <w:lvl w:ilvl="7" w:tplc="04090003" w:tentative="1">
+      <w:start w:val="1"/>
+      <w:numFmt w:val="bullet"/>
+      <w:lvlText w:val="o"/>
+      <w:lvlJc w:val="left"/>
+      <w:pPr>
+        <w:ind w:left="5760" w:hanging="360"/>
+      </w:pPr>
+      <w:rPr>
+        <w:rFonts w:ascii="Courier New" w:hAnsi="Courier New" w:cs="Courier New" w:hint="default"/>
+      </w:rPr>
+    </w:lvl>
+    <w:lvl w:ilvl="8" w:tplc="04090005" w:tentative="1">
+      <w:start w:val="1"/>
+      <w:numFmt w:val="bullet"/>
+      <w:lvlText w:val=""/>
+      <w:lvlJc w:val="left"/>
+      <w:pPr>
+        <w:ind w:left="6480" w:hanging="360"/>
+      </w:pPr>
+      <w:rPr>
+        <w:rFonts w:ascii="Wingdings" w:hAnsi="Wingdings" w:hint="default"/>
+      </w:rPr>
+    </w:lvl>
+  </w:abstractNum>
+  <w:abstractNum w:abstractNumId="18" w15:restartNumberingAfterBreak="0">
+    <w:nsid w:val="0560B2F3"/>
     <w:multiLevelType w:val="hybridMultilevel"/>
     <w:tmpl w:val="9054604A"/>
     <w:lvl w:ilvl="0" w:tplc="04090001">
@@ -36356,10 +37147,10 @@
       </w:rPr>
     </w:lvl>
   </w:abstractNum>
-  <w:abstractNum w:abstractNumId="12" w15:restartNumberingAfterBreak="0">
-    <w:nsid w:val="03B4F627"/>
+  <w:abstractNum w:abstractNumId="19" w15:restartNumberingAfterBreak="0">
+    <w:nsid w:val="0561C5B3"/>
     <w:multiLevelType w:val="hybridMultilevel"/>
-    <w:tmpl w:val="89ACF228"/>
+    <w:tmpl w:val="BE648D76"/>
     <w:lvl w:ilvl="0" w:tplc="04090001">
       <w:start w:val="1"/>
       <w:numFmt w:val="bullet"/>
@@ -36469,799 +37260,8 @@
       </w:rPr>
     </w:lvl>
   </w:abstractNum>
-  <w:abstractNum w:abstractNumId="13" w15:restartNumberingAfterBreak="0">
-    <w:nsid w:val="03B500E0"/>
-    <w:multiLevelType w:val="hybridMultilevel"/>
-    <w:tmpl w:val="2CDC4976"/>
-    <w:lvl w:ilvl="0" w:tplc="04090001">
-      <w:start w:val="1"/>
-      <w:numFmt w:val="bullet"/>
-      <w:lvlText w:val=""/>
-      <w:lvlJc w:val="left"/>
-      <w:pPr>
-        <w:ind w:left="720" w:hanging="360"/>
-      </w:pPr>
-      <w:rPr>
-        <w:rFonts w:ascii="Symbol" w:hAnsi="Symbol" w:hint="default"/>
-      </w:rPr>
-    </w:lvl>
-    <w:lvl w:ilvl="1" w:tplc="04090003" w:tentative="1">
-      <w:start w:val="1"/>
-      <w:numFmt w:val="bullet"/>
-      <w:lvlText w:val="o"/>
-      <w:lvlJc w:val="left"/>
-      <w:pPr>
-        <w:ind w:left="1440" w:hanging="360"/>
-      </w:pPr>
-      <w:rPr>
-        <w:rFonts w:ascii="Courier New" w:hAnsi="Courier New" w:cs="Courier New" w:hint="default"/>
-      </w:rPr>
-    </w:lvl>
-    <w:lvl w:ilvl="2" w:tplc="04090005" w:tentative="1">
-      <w:start w:val="1"/>
-      <w:numFmt w:val="bullet"/>
-      <w:lvlText w:val=""/>
-      <w:lvlJc w:val="left"/>
-      <w:pPr>
-        <w:ind w:left="2160" w:hanging="360"/>
-      </w:pPr>
-      <w:rPr>
-        <w:rFonts w:ascii="Wingdings" w:hAnsi="Wingdings" w:hint="default"/>
-      </w:rPr>
-    </w:lvl>
-    <w:lvl w:ilvl="3" w:tplc="04090001" w:tentative="1">
-      <w:start w:val="1"/>
-      <w:numFmt w:val="bullet"/>
-      <w:lvlText w:val=""/>
-      <w:lvlJc w:val="left"/>
-      <w:pPr>
-        <w:ind w:left="2880" w:hanging="360"/>
-      </w:pPr>
-      <w:rPr>
-        <w:rFonts w:ascii="Symbol" w:hAnsi="Symbol" w:hint="default"/>
-      </w:rPr>
-    </w:lvl>
-    <w:lvl w:ilvl="4" w:tplc="04090003" w:tentative="1">
-      <w:start w:val="1"/>
-      <w:numFmt w:val="bullet"/>
-      <w:lvlText w:val="o"/>
-      <w:lvlJc w:val="left"/>
-      <w:pPr>
-        <w:ind w:left="3600" w:hanging="360"/>
-      </w:pPr>
-      <w:rPr>
-        <w:rFonts w:ascii="Courier New" w:hAnsi="Courier New" w:cs="Courier New" w:hint="default"/>
-      </w:rPr>
-    </w:lvl>
-    <w:lvl w:ilvl="5" w:tplc="04090005" w:tentative="1">
-      <w:start w:val="1"/>
-      <w:numFmt w:val="bullet"/>
-      <w:lvlText w:val=""/>
-      <w:lvlJc w:val="left"/>
-      <w:pPr>
-        <w:ind w:left="4320" w:hanging="360"/>
-      </w:pPr>
-      <w:rPr>
-        <w:rFonts w:ascii="Wingdings" w:hAnsi="Wingdings" w:hint="default"/>
-      </w:rPr>
-    </w:lvl>
-    <w:lvl w:ilvl="6" w:tplc="04090001" w:tentative="1">
-      <w:start w:val="1"/>
-      <w:numFmt w:val="bullet"/>
-      <w:lvlText w:val=""/>
-      <w:lvlJc w:val="left"/>
-      <w:pPr>
-        <w:ind w:left="5040" w:hanging="360"/>
-      </w:pPr>
-      <w:rPr>
-        <w:rFonts w:ascii="Symbol" w:hAnsi="Symbol" w:hint="default"/>
-      </w:rPr>
-    </w:lvl>
-    <w:lvl w:ilvl="7" w:tplc="04090003" w:tentative="1">
-      <w:start w:val="1"/>
-      <w:numFmt w:val="bullet"/>
-      <w:lvlText w:val="o"/>
-      <w:lvlJc w:val="left"/>
-      <w:pPr>
-        <w:ind w:left="5760" w:hanging="360"/>
-      </w:pPr>
-      <w:rPr>
-        <w:rFonts w:ascii="Courier New" w:hAnsi="Courier New" w:cs="Courier New" w:hint="default"/>
-      </w:rPr>
-    </w:lvl>
-    <w:lvl w:ilvl="8" w:tplc="04090005" w:tentative="1">
-      <w:start w:val="1"/>
-      <w:numFmt w:val="bullet"/>
-      <w:lvlText w:val=""/>
-      <w:lvlJc w:val="left"/>
-      <w:pPr>
-        <w:ind w:left="6480" w:hanging="360"/>
-      </w:pPr>
-      <w:rPr>
-        <w:rFonts w:ascii="Wingdings" w:hAnsi="Wingdings" w:hint="default"/>
-      </w:rPr>
-    </w:lvl>
-  </w:abstractNum>
-  <w:abstractNum w:abstractNumId="14" w15:restartNumberingAfterBreak="0">
-    <w:nsid w:val="03BC0C8A"/>
-    <w:multiLevelType w:val="hybridMultilevel"/>
-    <w:tmpl w:val="61C2DF26"/>
-    <w:lvl w:ilvl="0" w:tplc="04090001">
-      <w:start w:val="1"/>
-      <w:numFmt w:val="bullet"/>
-      <w:lvlText w:val=""/>
-      <w:lvlJc w:val="left"/>
-      <w:pPr>
-        <w:ind w:left="720" w:hanging="360"/>
-      </w:pPr>
-      <w:rPr>
-        <w:rFonts w:ascii="Symbol" w:hAnsi="Symbol" w:hint="default"/>
-      </w:rPr>
-    </w:lvl>
-    <w:lvl w:ilvl="1" w:tplc="04090003" w:tentative="1">
-      <w:start w:val="1"/>
-      <w:numFmt w:val="bullet"/>
-      <w:lvlText w:val="o"/>
-      <w:lvlJc w:val="left"/>
-      <w:pPr>
-        <w:ind w:left="1440" w:hanging="360"/>
-      </w:pPr>
-      <w:rPr>
-        <w:rFonts w:ascii="Courier New" w:hAnsi="Courier New" w:cs="Courier New" w:hint="default"/>
-      </w:rPr>
-    </w:lvl>
-    <w:lvl w:ilvl="2" w:tplc="04090005" w:tentative="1">
-      <w:start w:val="1"/>
-      <w:numFmt w:val="bullet"/>
-      <w:lvlText w:val=""/>
-      <w:lvlJc w:val="left"/>
-      <w:pPr>
-        <w:ind w:left="2160" w:hanging="360"/>
-      </w:pPr>
-      <w:rPr>
-        <w:rFonts w:ascii="Wingdings" w:hAnsi="Wingdings" w:hint="default"/>
-      </w:rPr>
-    </w:lvl>
-    <w:lvl w:ilvl="3" w:tplc="04090001" w:tentative="1">
-      <w:start w:val="1"/>
-      <w:numFmt w:val="bullet"/>
-      <w:lvlText w:val=""/>
-      <w:lvlJc w:val="left"/>
-      <w:pPr>
-        <w:ind w:left="2880" w:hanging="360"/>
-      </w:pPr>
-      <w:rPr>
-        <w:rFonts w:ascii="Symbol" w:hAnsi="Symbol" w:hint="default"/>
-      </w:rPr>
-    </w:lvl>
-    <w:lvl w:ilvl="4" w:tplc="04090003" w:tentative="1">
-      <w:start w:val="1"/>
-      <w:numFmt w:val="bullet"/>
-      <w:lvlText w:val="o"/>
-      <w:lvlJc w:val="left"/>
-      <w:pPr>
-        <w:ind w:left="3600" w:hanging="360"/>
-      </w:pPr>
-      <w:rPr>
-        <w:rFonts w:ascii="Courier New" w:hAnsi="Courier New" w:cs="Courier New" w:hint="default"/>
-      </w:rPr>
-    </w:lvl>
-    <w:lvl w:ilvl="5" w:tplc="04090005" w:tentative="1">
-      <w:start w:val="1"/>
-      <w:numFmt w:val="bullet"/>
-      <w:lvlText w:val=""/>
-      <w:lvlJc w:val="left"/>
-      <w:pPr>
-        <w:ind w:left="4320" w:hanging="360"/>
-      </w:pPr>
-      <w:rPr>
-        <w:rFonts w:ascii="Wingdings" w:hAnsi="Wingdings" w:hint="default"/>
-      </w:rPr>
-    </w:lvl>
-    <w:lvl w:ilvl="6" w:tplc="04090001" w:tentative="1">
-      <w:start w:val="1"/>
-      <w:numFmt w:val="bullet"/>
-      <w:lvlText w:val=""/>
-      <w:lvlJc w:val="left"/>
-      <w:pPr>
-        <w:ind w:left="5040" w:hanging="360"/>
-      </w:pPr>
-      <w:rPr>
-        <w:rFonts w:ascii="Symbol" w:hAnsi="Symbol" w:hint="default"/>
-      </w:rPr>
-    </w:lvl>
-    <w:lvl w:ilvl="7" w:tplc="04090003" w:tentative="1">
-      <w:start w:val="1"/>
-      <w:numFmt w:val="bullet"/>
-      <w:lvlText w:val="o"/>
-      <w:lvlJc w:val="left"/>
-      <w:pPr>
-        <w:ind w:left="5760" w:hanging="360"/>
-      </w:pPr>
-      <w:rPr>
-        <w:rFonts w:ascii="Courier New" w:hAnsi="Courier New" w:cs="Courier New" w:hint="default"/>
-      </w:rPr>
-    </w:lvl>
-    <w:lvl w:ilvl="8" w:tplc="04090005" w:tentative="1">
-      <w:start w:val="1"/>
-      <w:numFmt w:val="bullet"/>
-      <w:lvlText w:val=""/>
-      <w:lvlJc w:val="left"/>
-      <w:pPr>
-        <w:ind w:left="6480" w:hanging="360"/>
-      </w:pPr>
-      <w:rPr>
-        <w:rFonts w:ascii="Wingdings" w:hAnsi="Wingdings" w:hint="default"/>
-      </w:rPr>
-    </w:lvl>
-  </w:abstractNum>
-  <w:abstractNum w:abstractNumId="15" w15:restartNumberingAfterBreak="0">
-    <w:nsid w:val="04137E13"/>
-    <w:multiLevelType w:val="hybridMultilevel"/>
-    <w:tmpl w:val="5ED8D830"/>
-    <w:lvl w:ilvl="0" w:tplc="04090001">
-      <w:start w:val="1"/>
-      <w:numFmt w:val="bullet"/>
-      <w:lvlText w:val=""/>
-      <w:lvlJc w:val="left"/>
-      <w:pPr>
-        <w:ind w:left="720" w:hanging="360"/>
-      </w:pPr>
-      <w:rPr>
-        <w:rFonts w:ascii="Symbol" w:hAnsi="Symbol" w:hint="default"/>
-      </w:rPr>
-    </w:lvl>
-    <w:lvl w:ilvl="1" w:tplc="04090003" w:tentative="1">
-      <w:start w:val="1"/>
-      <w:numFmt w:val="bullet"/>
-      <w:lvlText w:val="o"/>
-      <w:lvlJc w:val="left"/>
-      <w:pPr>
-        <w:ind w:left="1440" w:hanging="360"/>
-      </w:pPr>
-      <w:rPr>
-        <w:rFonts w:ascii="Courier New" w:hAnsi="Courier New" w:cs="Courier New" w:hint="default"/>
-      </w:rPr>
-    </w:lvl>
-    <w:lvl w:ilvl="2" w:tplc="04090005" w:tentative="1">
-      <w:start w:val="1"/>
-      <w:numFmt w:val="bullet"/>
-      <w:lvlText w:val=""/>
-      <w:lvlJc w:val="left"/>
-      <w:pPr>
-        <w:ind w:left="2160" w:hanging="360"/>
-      </w:pPr>
-      <w:rPr>
-        <w:rFonts w:ascii="Wingdings" w:hAnsi="Wingdings" w:hint="default"/>
-      </w:rPr>
-    </w:lvl>
-    <w:lvl w:ilvl="3" w:tplc="04090001" w:tentative="1">
-      <w:start w:val="1"/>
-      <w:numFmt w:val="bullet"/>
-      <w:lvlText w:val=""/>
-      <w:lvlJc w:val="left"/>
-      <w:pPr>
-        <w:ind w:left="2880" w:hanging="360"/>
-      </w:pPr>
-      <w:rPr>
-        <w:rFonts w:ascii="Symbol" w:hAnsi="Symbol" w:hint="default"/>
-      </w:rPr>
-    </w:lvl>
-    <w:lvl w:ilvl="4" w:tplc="04090003" w:tentative="1">
-      <w:start w:val="1"/>
-      <w:numFmt w:val="bullet"/>
-      <w:lvlText w:val="o"/>
-      <w:lvlJc w:val="left"/>
-      <w:pPr>
-        <w:ind w:left="3600" w:hanging="360"/>
-      </w:pPr>
-      <w:rPr>
-        <w:rFonts w:ascii="Courier New" w:hAnsi="Courier New" w:cs="Courier New" w:hint="default"/>
-      </w:rPr>
-    </w:lvl>
-    <w:lvl w:ilvl="5" w:tplc="04090005" w:tentative="1">
-      <w:start w:val="1"/>
-      <w:numFmt w:val="bullet"/>
-      <w:lvlText w:val=""/>
-      <w:lvlJc w:val="left"/>
-      <w:pPr>
-        <w:ind w:left="4320" w:hanging="360"/>
-      </w:pPr>
-      <w:rPr>
-        <w:rFonts w:ascii="Wingdings" w:hAnsi="Wingdings" w:hint="default"/>
-      </w:rPr>
-    </w:lvl>
-    <w:lvl w:ilvl="6" w:tplc="04090001" w:tentative="1">
-      <w:start w:val="1"/>
-      <w:numFmt w:val="bullet"/>
-      <w:lvlText w:val=""/>
-      <w:lvlJc w:val="left"/>
-      <w:pPr>
-        <w:ind w:left="5040" w:hanging="360"/>
-      </w:pPr>
-      <w:rPr>
-        <w:rFonts w:ascii="Symbol" w:hAnsi="Symbol" w:hint="default"/>
-      </w:rPr>
-    </w:lvl>
-    <w:lvl w:ilvl="7" w:tplc="04090003" w:tentative="1">
-      <w:start w:val="1"/>
-      <w:numFmt w:val="bullet"/>
-      <w:lvlText w:val="o"/>
-      <w:lvlJc w:val="left"/>
-      <w:pPr>
-        <w:ind w:left="5760" w:hanging="360"/>
-      </w:pPr>
-      <w:rPr>
-        <w:rFonts w:ascii="Courier New" w:hAnsi="Courier New" w:cs="Courier New" w:hint="default"/>
-      </w:rPr>
-    </w:lvl>
-    <w:lvl w:ilvl="8" w:tplc="04090005" w:tentative="1">
-      <w:start w:val="1"/>
-      <w:numFmt w:val="bullet"/>
-      <w:lvlText w:val=""/>
-      <w:lvlJc w:val="left"/>
-      <w:pPr>
-        <w:ind w:left="6480" w:hanging="360"/>
-      </w:pPr>
-      <w:rPr>
-        <w:rFonts w:ascii="Wingdings" w:hAnsi="Wingdings" w:hint="default"/>
-      </w:rPr>
-    </w:lvl>
-  </w:abstractNum>
-  <w:abstractNum w:abstractNumId="16" w15:restartNumberingAfterBreak="0">
-    <w:nsid w:val="04C2B265"/>
-    <w:multiLevelType w:val="hybridMultilevel"/>
-    <w:tmpl w:val="A910437A"/>
-    <w:lvl w:ilvl="0" w:tplc="04090001">
-      <w:start w:val="1"/>
-      <w:numFmt w:val="bullet"/>
-      <w:lvlText w:val=""/>
-      <w:lvlJc w:val="left"/>
-      <w:pPr>
-        <w:ind w:left="780" w:hanging="360"/>
-      </w:pPr>
-      <w:rPr>
-        <w:rFonts w:ascii="Symbol" w:hAnsi="Symbol" w:hint="default"/>
-      </w:rPr>
-    </w:lvl>
-    <w:lvl w:ilvl="1" w:tplc="04090003" w:tentative="1">
-      <w:start w:val="1"/>
-      <w:numFmt w:val="bullet"/>
-      <w:lvlText w:val="o"/>
-      <w:lvlJc w:val="left"/>
-      <w:pPr>
-        <w:ind w:left="1500" w:hanging="360"/>
-      </w:pPr>
-      <w:rPr>
-        <w:rFonts w:ascii="Courier New" w:hAnsi="Courier New" w:cs="Courier New" w:hint="default"/>
-      </w:rPr>
-    </w:lvl>
-    <w:lvl w:ilvl="2" w:tplc="04090005" w:tentative="1">
-      <w:start w:val="1"/>
-      <w:numFmt w:val="bullet"/>
-      <w:lvlText w:val=""/>
-      <w:lvlJc w:val="left"/>
-      <w:pPr>
-        <w:ind w:left="2220" w:hanging="360"/>
-      </w:pPr>
-      <w:rPr>
-        <w:rFonts w:ascii="Wingdings" w:hAnsi="Wingdings" w:hint="default"/>
-      </w:rPr>
-    </w:lvl>
-    <w:lvl w:ilvl="3" w:tplc="04090001" w:tentative="1">
-      <w:start w:val="1"/>
-      <w:numFmt w:val="bullet"/>
-      <w:lvlText w:val=""/>
-      <w:lvlJc w:val="left"/>
-      <w:pPr>
-        <w:ind w:left="2940" w:hanging="360"/>
-      </w:pPr>
-      <w:rPr>
-        <w:rFonts w:ascii="Symbol" w:hAnsi="Symbol" w:hint="default"/>
-      </w:rPr>
-    </w:lvl>
-    <w:lvl w:ilvl="4" w:tplc="04090003" w:tentative="1">
-      <w:start w:val="1"/>
-      <w:numFmt w:val="bullet"/>
-      <w:lvlText w:val="o"/>
-      <w:lvlJc w:val="left"/>
-      <w:pPr>
-        <w:ind w:left="3660" w:hanging="360"/>
-      </w:pPr>
-      <w:rPr>
-        <w:rFonts w:ascii="Courier New" w:hAnsi="Courier New" w:cs="Courier New" w:hint="default"/>
-      </w:rPr>
-    </w:lvl>
-    <w:lvl w:ilvl="5" w:tplc="04090005" w:tentative="1">
-      <w:start w:val="1"/>
-      <w:numFmt w:val="bullet"/>
-      <w:lvlText w:val=""/>
-      <w:lvlJc w:val="left"/>
-      <w:pPr>
-        <w:ind w:left="4380" w:hanging="360"/>
-      </w:pPr>
-      <w:rPr>
-        <w:rFonts w:ascii="Wingdings" w:hAnsi="Wingdings" w:hint="default"/>
-      </w:rPr>
-    </w:lvl>
-    <w:lvl w:ilvl="6" w:tplc="04090001" w:tentative="1">
-      <w:start w:val="1"/>
-      <w:numFmt w:val="bullet"/>
-      <w:lvlText w:val=""/>
-      <w:lvlJc w:val="left"/>
-      <w:pPr>
-        <w:ind w:left="5100" w:hanging="360"/>
-      </w:pPr>
-      <w:rPr>
-        <w:rFonts w:ascii="Symbol" w:hAnsi="Symbol" w:hint="default"/>
-      </w:rPr>
-    </w:lvl>
-    <w:lvl w:ilvl="7" w:tplc="04090003" w:tentative="1">
-      <w:start w:val="1"/>
-      <w:numFmt w:val="bullet"/>
-      <w:lvlText w:val="o"/>
-      <w:lvlJc w:val="left"/>
-      <w:pPr>
-        <w:ind w:left="5820" w:hanging="360"/>
-      </w:pPr>
-      <w:rPr>
-        <w:rFonts w:ascii="Courier New" w:hAnsi="Courier New" w:cs="Courier New" w:hint="default"/>
-      </w:rPr>
-    </w:lvl>
-    <w:lvl w:ilvl="8" w:tplc="04090005" w:tentative="1">
-      <w:start w:val="1"/>
-      <w:numFmt w:val="bullet"/>
-      <w:lvlText w:val=""/>
-      <w:lvlJc w:val="left"/>
-      <w:pPr>
-        <w:ind w:left="6540" w:hanging="360"/>
-      </w:pPr>
-      <w:rPr>
-        <w:rFonts w:ascii="Wingdings" w:hAnsi="Wingdings" w:hint="default"/>
-      </w:rPr>
-    </w:lvl>
-  </w:abstractNum>
-  <w:abstractNum w:abstractNumId="17" w15:restartNumberingAfterBreak="0">
-    <w:nsid w:val="04D0E8BE"/>
-    <w:multiLevelType w:val="hybridMultilevel"/>
-    <w:tmpl w:val="7D22109C"/>
-    <w:lvl w:ilvl="0" w:tplc="04090001">
-      <w:start w:val="1"/>
-      <w:numFmt w:val="bullet"/>
-      <w:lvlText w:val=""/>
-      <w:lvlJc w:val="left"/>
-      <w:pPr>
-        <w:ind w:left="720" w:hanging="360"/>
-      </w:pPr>
-      <w:rPr>
-        <w:rFonts w:ascii="Symbol" w:hAnsi="Symbol" w:hint="default"/>
-      </w:rPr>
-    </w:lvl>
-    <w:lvl w:ilvl="1" w:tplc="04090003" w:tentative="1">
-      <w:start w:val="1"/>
-      <w:numFmt w:val="bullet"/>
-      <w:lvlText w:val="o"/>
-      <w:lvlJc w:val="left"/>
-      <w:pPr>
-        <w:ind w:left="1440" w:hanging="360"/>
-      </w:pPr>
-      <w:rPr>
-        <w:rFonts w:ascii="Courier New" w:hAnsi="Courier New" w:cs="Courier New" w:hint="default"/>
-      </w:rPr>
-    </w:lvl>
-    <w:lvl w:ilvl="2" w:tplc="04090005" w:tentative="1">
-      <w:start w:val="1"/>
-      <w:numFmt w:val="bullet"/>
-      <w:lvlText w:val=""/>
-      <w:lvlJc w:val="left"/>
-      <w:pPr>
-        <w:ind w:left="2160" w:hanging="360"/>
-      </w:pPr>
-      <w:rPr>
-        <w:rFonts w:ascii="Wingdings" w:hAnsi="Wingdings" w:hint="default"/>
-      </w:rPr>
-    </w:lvl>
-    <w:lvl w:ilvl="3" w:tplc="04090001" w:tentative="1">
-      <w:start w:val="1"/>
-      <w:numFmt w:val="bullet"/>
-      <w:lvlText w:val=""/>
-      <w:lvlJc w:val="left"/>
-      <w:pPr>
-        <w:ind w:left="2880" w:hanging="360"/>
-      </w:pPr>
-      <w:rPr>
-        <w:rFonts w:ascii="Symbol" w:hAnsi="Symbol" w:hint="default"/>
-      </w:rPr>
-    </w:lvl>
-    <w:lvl w:ilvl="4" w:tplc="04090003" w:tentative="1">
-      <w:start w:val="1"/>
-      <w:numFmt w:val="bullet"/>
-      <w:lvlText w:val="o"/>
-      <w:lvlJc w:val="left"/>
-      <w:pPr>
-        <w:ind w:left="3600" w:hanging="360"/>
-      </w:pPr>
-      <w:rPr>
-        <w:rFonts w:ascii="Courier New" w:hAnsi="Courier New" w:cs="Courier New" w:hint="default"/>
-      </w:rPr>
-    </w:lvl>
-    <w:lvl w:ilvl="5" w:tplc="04090005" w:tentative="1">
-      <w:start w:val="1"/>
-      <w:numFmt w:val="bullet"/>
-      <w:lvlText w:val=""/>
-      <w:lvlJc w:val="left"/>
-      <w:pPr>
-        <w:ind w:left="4320" w:hanging="360"/>
-      </w:pPr>
-      <w:rPr>
-        <w:rFonts w:ascii="Wingdings" w:hAnsi="Wingdings" w:hint="default"/>
-      </w:rPr>
-    </w:lvl>
-    <w:lvl w:ilvl="6" w:tplc="04090001" w:tentative="1">
-      <w:start w:val="1"/>
-      <w:numFmt w:val="bullet"/>
-      <w:lvlText w:val=""/>
-      <w:lvlJc w:val="left"/>
-      <w:pPr>
-        <w:ind w:left="5040" w:hanging="360"/>
-      </w:pPr>
-      <w:rPr>
-        <w:rFonts w:ascii="Symbol" w:hAnsi="Symbol" w:hint="default"/>
-      </w:rPr>
-    </w:lvl>
-    <w:lvl w:ilvl="7" w:tplc="04090003" w:tentative="1">
-      <w:start w:val="1"/>
-      <w:numFmt w:val="bullet"/>
-      <w:lvlText w:val="o"/>
-      <w:lvlJc w:val="left"/>
-      <w:pPr>
-        <w:ind w:left="5760" w:hanging="360"/>
-      </w:pPr>
-      <w:rPr>
-        <w:rFonts w:ascii="Courier New" w:hAnsi="Courier New" w:cs="Courier New" w:hint="default"/>
-      </w:rPr>
-    </w:lvl>
-    <w:lvl w:ilvl="8" w:tplc="04090005" w:tentative="1">
-      <w:start w:val="1"/>
-      <w:numFmt w:val="bullet"/>
-      <w:lvlText w:val=""/>
-      <w:lvlJc w:val="left"/>
-      <w:pPr>
-        <w:ind w:left="6480" w:hanging="360"/>
-      </w:pPr>
-      <w:rPr>
-        <w:rFonts w:ascii="Wingdings" w:hAnsi="Wingdings" w:hint="default"/>
-      </w:rPr>
-    </w:lvl>
-  </w:abstractNum>
-  <w:abstractNum w:abstractNumId="18" w15:restartNumberingAfterBreak="0">
-    <w:nsid w:val="04DF005D"/>
-    <w:multiLevelType w:val="hybridMultilevel"/>
-    <w:tmpl w:val="9C0E675E"/>
-    <w:lvl w:ilvl="0" w:tplc="04090001">
-      <w:start w:val="1"/>
-      <w:numFmt w:val="bullet"/>
-      <w:lvlText w:val=""/>
-      <w:lvlJc w:val="left"/>
-      <w:pPr>
-        <w:ind w:left="720" w:hanging="360"/>
-      </w:pPr>
-      <w:rPr>
-        <w:rFonts w:ascii="Symbol" w:hAnsi="Symbol" w:hint="default"/>
-      </w:rPr>
-    </w:lvl>
-    <w:lvl w:ilvl="1" w:tplc="04090003" w:tentative="1">
-      <w:start w:val="1"/>
-      <w:numFmt w:val="bullet"/>
-      <w:lvlText w:val="o"/>
-      <w:lvlJc w:val="left"/>
-      <w:pPr>
-        <w:ind w:left="1440" w:hanging="360"/>
-      </w:pPr>
-      <w:rPr>
-        <w:rFonts w:ascii="Courier New" w:hAnsi="Courier New" w:cs="Courier New" w:hint="default"/>
-      </w:rPr>
-    </w:lvl>
-    <w:lvl w:ilvl="2" w:tplc="04090005" w:tentative="1">
-      <w:start w:val="1"/>
-      <w:numFmt w:val="bullet"/>
-      <w:lvlText w:val=""/>
-      <w:lvlJc w:val="left"/>
-      <w:pPr>
-        <w:ind w:left="2160" w:hanging="360"/>
-      </w:pPr>
-      <w:rPr>
-        <w:rFonts w:ascii="Wingdings" w:hAnsi="Wingdings" w:hint="default"/>
-      </w:rPr>
-    </w:lvl>
-    <w:lvl w:ilvl="3" w:tplc="04090001" w:tentative="1">
-      <w:start w:val="1"/>
-      <w:numFmt w:val="bullet"/>
-      <w:lvlText w:val=""/>
-      <w:lvlJc w:val="left"/>
-      <w:pPr>
-        <w:ind w:left="2880" w:hanging="360"/>
-      </w:pPr>
-      <w:rPr>
-        <w:rFonts w:ascii="Symbol" w:hAnsi="Symbol" w:hint="default"/>
-      </w:rPr>
-    </w:lvl>
-    <w:lvl w:ilvl="4" w:tplc="04090003" w:tentative="1">
-      <w:start w:val="1"/>
-      <w:numFmt w:val="bullet"/>
-      <w:lvlText w:val="o"/>
-      <w:lvlJc w:val="left"/>
-      <w:pPr>
-        <w:ind w:left="3600" w:hanging="360"/>
-      </w:pPr>
-      <w:rPr>
-        <w:rFonts w:ascii="Courier New" w:hAnsi="Courier New" w:cs="Courier New" w:hint="default"/>
-      </w:rPr>
-    </w:lvl>
-    <w:lvl w:ilvl="5" w:tplc="04090005" w:tentative="1">
-      <w:start w:val="1"/>
-      <w:numFmt w:val="bullet"/>
-      <w:lvlText w:val=""/>
-      <w:lvlJc w:val="left"/>
-      <w:pPr>
-        <w:ind w:left="4320" w:hanging="360"/>
-      </w:pPr>
-      <w:rPr>
-        <w:rFonts w:ascii="Wingdings" w:hAnsi="Wingdings" w:hint="default"/>
-      </w:rPr>
-    </w:lvl>
-    <w:lvl w:ilvl="6" w:tplc="04090001" w:tentative="1">
-      <w:start w:val="1"/>
-      <w:numFmt w:val="bullet"/>
-      <w:lvlText w:val=""/>
-      <w:lvlJc w:val="left"/>
-      <w:pPr>
-        <w:ind w:left="5040" w:hanging="360"/>
-      </w:pPr>
-      <w:rPr>
-        <w:rFonts w:ascii="Symbol" w:hAnsi="Symbol" w:hint="default"/>
-      </w:rPr>
-    </w:lvl>
-    <w:lvl w:ilvl="7" w:tplc="04090003" w:tentative="1">
-      <w:start w:val="1"/>
-      <w:numFmt w:val="bullet"/>
-      <w:lvlText w:val="o"/>
-      <w:lvlJc w:val="left"/>
-      <w:pPr>
-        <w:ind w:left="5760" w:hanging="360"/>
-      </w:pPr>
-      <w:rPr>
-        <w:rFonts w:ascii="Courier New" w:hAnsi="Courier New" w:cs="Courier New" w:hint="default"/>
-      </w:rPr>
-    </w:lvl>
-    <w:lvl w:ilvl="8" w:tplc="04090005" w:tentative="1">
-      <w:start w:val="1"/>
-      <w:numFmt w:val="bullet"/>
-      <w:lvlText w:val=""/>
-      <w:lvlJc w:val="left"/>
-      <w:pPr>
-        <w:ind w:left="6480" w:hanging="360"/>
-      </w:pPr>
-      <w:rPr>
-        <w:rFonts w:ascii="Wingdings" w:hAnsi="Wingdings" w:hint="default"/>
-      </w:rPr>
-    </w:lvl>
-  </w:abstractNum>
-  <w:abstractNum w:abstractNumId="19" w15:restartNumberingAfterBreak="0">
-    <w:nsid w:val="05BF8389"/>
-    <w:multiLevelType w:val="hybridMultilevel"/>
-    <w:tmpl w:val="978AEF86"/>
-    <w:lvl w:ilvl="0" w:tplc="04090001">
-      <w:start w:val="1"/>
-      <w:numFmt w:val="bullet"/>
-      <w:lvlText w:val=""/>
-      <w:lvlJc w:val="left"/>
-      <w:pPr>
-        <w:ind w:left="720" w:hanging="360"/>
-      </w:pPr>
-      <w:rPr>
-        <w:rFonts w:ascii="Symbol" w:hAnsi="Symbol" w:hint="default"/>
-      </w:rPr>
-    </w:lvl>
-    <w:lvl w:ilvl="1" w:tplc="04090003" w:tentative="1">
-      <w:start w:val="1"/>
-      <w:numFmt w:val="bullet"/>
-      <w:lvlText w:val="o"/>
-      <w:lvlJc w:val="left"/>
-      <w:pPr>
-        <w:ind w:left="1440" w:hanging="360"/>
-      </w:pPr>
-      <w:rPr>
-        <w:rFonts w:ascii="Courier New" w:hAnsi="Courier New" w:cs="Courier New" w:hint="default"/>
-      </w:rPr>
-    </w:lvl>
-    <w:lvl w:ilvl="2" w:tplc="04090005" w:tentative="1">
-      <w:start w:val="1"/>
-      <w:numFmt w:val="bullet"/>
-      <w:lvlText w:val=""/>
-      <w:lvlJc w:val="left"/>
-      <w:pPr>
-        <w:ind w:left="2160" w:hanging="360"/>
-      </w:pPr>
-      <w:rPr>
-        <w:rFonts w:ascii="Wingdings" w:hAnsi="Wingdings" w:hint="default"/>
-      </w:rPr>
-    </w:lvl>
-    <w:lvl w:ilvl="3" w:tplc="04090001" w:tentative="1">
-      <w:start w:val="1"/>
-      <w:numFmt w:val="bullet"/>
-      <w:lvlText w:val=""/>
-      <w:lvlJc w:val="left"/>
-      <w:pPr>
-        <w:ind w:left="2880" w:hanging="360"/>
-      </w:pPr>
-      <w:rPr>
-        <w:rFonts w:ascii="Symbol" w:hAnsi="Symbol" w:hint="default"/>
-      </w:rPr>
-    </w:lvl>
-    <w:lvl w:ilvl="4" w:tplc="04090003" w:tentative="1">
-      <w:start w:val="1"/>
-      <w:numFmt w:val="bullet"/>
-      <w:lvlText w:val="o"/>
-      <w:lvlJc w:val="left"/>
-      <w:pPr>
-        <w:ind w:left="3600" w:hanging="360"/>
-      </w:pPr>
-      <w:rPr>
-        <w:rFonts w:ascii="Courier New" w:hAnsi="Courier New" w:cs="Courier New" w:hint="default"/>
-      </w:rPr>
-    </w:lvl>
-    <w:lvl w:ilvl="5" w:tplc="04090005" w:tentative="1">
-      <w:start w:val="1"/>
-      <w:numFmt w:val="bullet"/>
-      <w:lvlText w:val=""/>
-      <w:lvlJc w:val="left"/>
-      <w:pPr>
-        <w:ind w:left="4320" w:hanging="360"/>
-      </w:pPr>
-      <w:rPr>
-        <w:rFonts w:ascii="Wingdings" w:hAnsi="Wingdings" w:hint="default"/>
-      </w:rPr>
-    </w:lvl>
-    <w:lvl w:ilvl="6" w:tplc="04090001" w:tentative="1">
-      <w:start w:val="1"/>
-      <w:numFmt w:val="bullet"/>
-      <w:lvlText w:val=""/>
-      <w:lvlJc w:val="left"/>
-      <w:pPr>
-        <w:ind w:left="5040" w:hanging="360"/>
-      </w:pPr>
-      <w:rPr>
-        <w:rFonts w:ascii="Symbol" w:hAnsi="Symbol" w:hint="default"/>
-      </w:rPr>
-    </w:lvl>
-    <w:lvl w:ilvl="7" w:tplc="04090003" w:tentative="1">
-      <w:start w:val="1"/>
-      <w:numFmt w:val="bullet"/>
-      <w:lvlText w:val="o"/>
-      <w:lvlJc w:val="left"/>
-      <w:pPr>
-        <w:ind w:left="5760" w:hanging="360"/>
-      </w:pPr>
-      <w:rPr>
-        <w:rFonts w:ascii="Courier New" w:hAnsi="Courier New" w:cs="Courier New" w:hint="default"/>
-      </w:rPr>
-    </w:lvl>
-    <w:lvl w:ilvl="8" w:tplc="04090005" w:tentative="1">
-      <w:start w:val="1"/>
-      <w:numFmt w:val="bullet"/>
-      <w:lvlText w:val=""/>
-      <w:lvlJc w:val="left"/>
-      <w:pPr>
-        <w:ind w:left="6480" w:hanging="360"/>
-      </w:pPr>
-      <w:rPr>
-        <w:rFonts w:ascii="Wingdings" w:hAnsi="Wingdings" w:hint="default"/>
-      </w:rPr>
-    </w:lvl>
-  </w:abstractNum>
   <w:abstractNum w:abstractNumId="20" w15:restartNumberingAfterBreak="0">
-    <w:nsid w:val="05EA9A7B"/>
+    <w:nsid w:val="05BE4B1E"/>
     <w:multiLevelType w:val="hybridMultilevel"/>
     <w:tmpl w:val="D44ABF2C"/>
     <w:lvl w:ilvl="0" w:tplc="04090001">
@@ -40825,7 +40825,7 @@
     <w:abstractNumId w:val="50"/>
   </w:num>
   <w:num w:numId="5" w16cid:durableId="1747876182">
-    <w:abstractNumId w:val="5"/>
+    <w:abstractNumId w:val="6"/>
   </w:num>
   <w:num w:numId="6" w16cid:durableId="1703090647">
     <w:abstractNumId w:val="38"/>
@@ -40902,77 +40902,77 @@
   <w:num w:numId="30" w16cid:durableId="292833988">
     <w:abstractNumId w:val="49"/>
   </w:num>
-  <w:num w:numId="31" w16cid:durableId="24134617">
-    <w:abstractNumId w:val="3"/>
+  <w:num w:numId="31" w16cid:durableId="833760543">
+    <w:abstractNumId w:val="12"/>
     <w:lvlOverride w:ilvl="0">
       <w:startOverride w:val="1"/>
     </w:lvlOverride>
   </w:num>
-  <w:num w:numId="32" w16cid:durableId="2008434690">
+  <w:num w:numId="32" w16cid:durableId="1092241855">
+    <w:abstractNumId w:val="11"/>
+  </w:num>
+  <w:num w:numId="33" w16cid:durableId="440496892">
+    <w:abstractNumId w:val="13"/>
+    <w:lvlOverride w:ilvl="0">
+      <w:startOverride w:val="1"/>
+    </w:lvlOverride>
+  </w:num>
+  <w:num w:numId="34" w16cid:durableId="731927313">
+    <w:abstractNumId w:val="5"/>
+  </w:num>
+  <w:num w:numId="35" w16cid:durableId="704911125">
+    <w:abstractNumId w:val="15"/>
+  </w:num>
+  <w:num w:numId="36" w16cid:durableId="1871410426">
     <w:abstractNumId w:val="4"/>
   </w:num>
-  <w:num w:numId="33" w16cid:durableId="284779986">
+  <w:num w:numId="37" w16cid:durableId="539707809">
+    <w:abstractNumId w:val="3"/>
+  </w:num>
+  <w:num w:numId="38" w16cid:durableId="2014457070">
+    <w:abstractNumId w:val="8"/>
+  </w:num>
+  <w:num w:numId="39" w16cid:durableId="680744807">
+    <w:abstractNumId w:val="7"/>
+  </w:num>
+  <w:num w:numId="40" w16cid:durableId="209343210">
+    <w:abstractNumId w:val="17"/>
+  </w:num>
+  <w:num w:numId="41" w16cid:durableId="1675842155">
+    <w:abstractNumId w:val="2"/>
+  </w:num>
+  <w:num w:numId="42" w16cid:durableId="895775298">
     <w:abstractNumId w:val="2"/>
     <w:lvlOverride w:ilvl="0">
       <w:startOverride w:val="1"/>
     </w:lvlOverride>
   </w:num>
-  <w:num w:numId="34" w16cid:durableId="916985690">
-    <w:abstractNumId w:val="6"/>
+  <w:num w:numId="43" w16cid:durableId="1688480292">
+    <w:abstractNumId w:val="1"/>
   </w:num>
-  <w:num w:numId="35" w16cid:durableId="41639252">
-    <w:abstractNumId w:val="13"/>
+  <w:num w:numId="44" w16cid:durableId="1003554732">
+    <w:abstractNumId w:val="20"/>
   </w:num>
-  <w:num w:numId="36" w16cid:durableId="1912275770">
-    <w:abstractNumId w:val="7"/>
+  <w:num w:numId="45" w16cid:durableId="595208940">
+    <w:abstractNumId w:val="9"/>
   </w:num>
-  <w:num w:numId="37" w16cid:durableId="455369947">
+  <w:num w:numId="46" w16cid:durableId="1265965406">
+    <w:abstractNumId w:val="16"/>
+  </w:num>
+  <w:num w:numId="47" w16cid:durableId="1763145726">
+    <w:abstractNumId w:val="19"/>
+  </w:num>
+  <w:num w:numId="48" w16cid:durableId="1457213275">
+    <w:abstractNumId w:val="10"/>
+  </w:num>
+  <w:num w:numId="49" w16cid:durableId="755978074">
+    <w:abstractNumId w:val="14"/>
+  </w:num>
+  <w:num w:numId="50" w16cid:durableId="1154755636">
     <w:abstractNumId w:val="18"/>
   </w:num>
-  <w:num w:numId="38" w16cid:durableId="405153048">
-    <w:abstractNumId w:val="14"/>
-  </w:num>
-  <w:num w:numId="39" w16cid:durableId="635531023">
-    <w:abstractNumId w:val="1"/>
-  </w:num>
-  <w:num w:numId="40" w16cid:durableId="1655598797">
-    <w:abstractNumId w:val="12"/>
-  </w:num>
-  <w:num w:numId="41" w16cid:durableId="305478967">
-    <w:abstractNumId w:val="10"/>
-  </w:num>
-  <w:num w:numId="42" w16cid:durableId="1600482585">
-    <w:abstractNumId w:val="10"/>
-    <w:lvlOverride w:ilvl="0">
-      <w:startOverride w:val="1"/>
-    </w:lvlOverride>
-  </w:num>
-  <w:num w:numId="43" w16cid:durableId="1664355056">
-    <w:abstractNumId w:val="19"/>
-  </w:num>
-  <w:num w:numId="44" w16cid:durableId="2084373509">
-    <w:abstractNumId w:val="20"/>
-  </w:num>
-  <w:num w:numId="45" w16cid:durableId="635994070">
-    <w:abstractNumId w:val="16"/>
-  </w:num>
-  <w:num w:numId="46" w16cid:durableId="1183470480">
+  <w:num w:numId="51" w16cid:durableId="2130466351">
     <w:abstractNumId w:val="0"/>
-  </w:num>
-  <w:num w:numId="47" w16cid:durableId="2139685694">
-    <w:abstractNumId w:val="9"/>
-  </w:num>
-  <w:num w:numId="48" w16cid:durableId="924917009">
-    <w:abstractNumId w:val="8"/>
-  </w:num>
-  <w:num w:numId="49" w16cid:durableId="1439136341">
-    <w:abstractNumId w:val="15"/>
-  </w:num>
-  <w:num w:numId="50" w16cid:durableId="2117479718">
-    <w:abstractNumId w:val="11"/>
-  </w:num>
-  <w:num w:numId="51" w16cid:durableId="1682273835">
-    <w:abstractNumId w:val="17"/>
   </w:num>
   <w:num w:numId="52" w16cid:durableId="731001692">
     <w:abstractNumId w:val="46"/>

</xml_diff>